<commit_message>
LAB Developed using Python by Heider Jeffer
GitHub: https://github.com/HeiderJeffer/PhD-Leeds-Beckett-University

Lab - LEEDS BECKETT UNIVERSITY:
ANOVA, regression, and t-tests - Developed using Python by Heider Jeffer
Distribution of cognitive scores - Developed using Python by Heider Jeffer
Histogram, regression, and scatter - Developed using Python by Heider Jeffer
</commit_message>
<xml_diff>
--- a/n.docx
+++ b/n.docx
@@ -79,6 +79,411 @@
     </w:p>
     <w:p>
       <w:pPr>
+        <w:rPr>
+          <w:rFonts w:asciiTheme="majorBidi" w:hAnsiTheme="majorBidi" w:cstheme="majorBidi"/>
+        </w:rPr>
+      </w:pPr>
+    </w:p>
+    <w:p>
+      <w:pPr>
+        <w:shd w:val="clear" w:color="auto" w:fill="FFFFFF"/>
+        <w:jc w:val="both"/>
+        <w:rPr>
+          <w:color w:val="222222"/>
+        </w:rPr>
+      </w:pPr>
+      <w:r>
+        <w:rPr>
+          <w:color w:val="222222"/>
+        </w:rPr>
+        <w:t xml:space="preserve">I </w:t>
+      </w:r>
+      <w:r>
+        <w:rPr>
+          <w:color w:val="222222"/>
+        </w:rPr>
+        <w:t>have created</w:t>
+      </w:r>
+      <w:r>
+        <w:rPr>
+          <w:color w:val="222222"/>
+        </w:rPr>
+        <w:t xml:space="preserve"> an official website on GitHub and a dedicated Lab for Leeds Beckett University. These platforms will be used to store research materials and execute the project methodologies online using Python code I developed. </w:t>
+      </w:r>
+    </w:p>
+    <w:p>
+      <w:pPr>
+        <w:shd w:val="clear" w:color="auto" w:fill="FFFFFF"/>
+        <w:jc w:val="both"/>
+        <w:rPr>
+          <w:color w:val="222222"/>
+        </w:rPr>
+      </w:pPr>
+      <w:r>
+        <w:rPr>
+          <w:color w:val="222222"/>
+        </w:rPr>
+        <w:t>You can access them via the following links:</w:t>
+      </w:r>
+    </w:p>
+    <w:p>
+      <w:pPr>
+        <w:numPr>
+          <w:ilvl w:val="0"/>
+          <w:numId w:val="21"/>
+        </w:numPr>
+        <w:shd w:val="clear" w:color="auto" w:fill="FFFFFF"/>
+        <w:spacing w:after="240" w:line="240" w:lineRule="auto"/>
+        <w:jc w:val="both"/>
+        <w:rPr>
+          <w:color w:val="222222"/>
+        </w:rPr>
+      </w:pPr>
+      <w:r>
+        <w:rPr>
+          <w:b/>
+          <w:bCs/>
+          <w:color w:val="222222"/>
+        </w:rPr>
+        <w:t>GitHub</w:t>
+      </w:r>
+      <w:r>
+        <w:rPr>
+          <w:color w:val="222222"/>
+        </w:rPr>
+        <w:t>: </w:t>
+      </w:r>
+      <w:hyperlink r:id="rId6" w:tgtFrame="_blank" w:history="1">
+        <w:r>
+          <w:rPr>
+            <w:rStyle w:val="Hyperlink"/>
+          </w:rPr>
+          <w:t>https://github.com/HeiderJeffer/PhD-Leeds-Beckett-University</w:t>
+        </w:r>
+      </w:hyperlink>
+      <w:r>
+        <w:rPr>
+          <w:color w:val="222222"/>
+        </w:rPr>
+        <w:t>      </w:t>
+      </w:r>
+    </w:p>
+    <w:p>
+      <w:pPr>
+        <w:numPr>
+          <w:ilvl w:val="0"/>
+          <w:numId w:val="21"/>
+        </w:numPr>
+        <w:shd w:val="clear" w:color="auto" w:fill="FFFFFF"/>
+        <w:spacing w:line="240" w:lineRule="auto"/>
+        <w:jc w:val="both"/>
+        <w:rPr>
+          <w:color w:val="222222"/>
+        </w:rPr>
+      </w:pPr>
+      <w:r>
+        <w:rPr>
+          <w:b/>
+          <w:bCs/>
+          <w:color w:val="222222"/>
+        </w:rPr>
+        <w:t>Lab - LEEDS BECKETT UNIVERSITY</w:t>
+      </w:r>
+      <w:r>
+        <w:rPr>
+          <w:color w:val="222222"/>
+        </w:rPr>
+        <w:t>:</w:t>
+      </w:r>
+    </w:p>
+    <w:p>
+      <w:pPr>
+        <w:numPr>
+          <w:ilvl w:val="1"/>
+          <w:numId w:val="21"/>
+        </w:numPr>
+        <w:shd w:val="clear" w:color="auto" w:fill="FFFFFF"/>
+        <w:spacing w:line="240" w:lineRule="auto"/>
+        <w:jc w:val="both"/>
+        <w:rPr>
+          <w:color w:val="222222"/>
+        </w:rPr>
+      </w:pPr>
+      <w:hyperlink r:id="rId7" w:tgtFrame="_blank" w:history="1">
+        <w:r>
+          <w:rPr>
+            <w:rStyle w:val="Hyperlink"/>
+          </w:rPr>
+          <w:t>ANOVA, regression, and t-tests - Developed using Python by Heider Jeffer</w:t>
+        </w:r>
+      </w:hyperlink>
+    </w:p>
+    <w:p>
+      <w:pPr>
+        <w:numPr>
+          <w:ilvl w:val="1"/>
+          <w:numId w:val="21"/>
+        </w:numPr>
+        <w:shd w:val="clear" w:color="auto" w:fill="FFFFFF"/>
+        <w:spacing w:line="240" w:lineRule="auto"/>
+        <w:jc w:val="both"/>
+        <w:rPr>
+          <w:color w:val="222222"/>
+        </w:rPr>
+      </w:pPr>
+      <w:hyperlink r:id="rId8" w:tgtFrame="_blank" w:history="1">
+        <w:r>
+          <w:rPr>
+            <w:rStyle w:val="Hyperlink"/>
+          </w:rPr>
+          <w:t>Distribution of cognitive scores - Developed using Python by Heider Jeffer</w:t>
+        </w:r>
+      </w:hyperlink>
+    </w:p>
+    <w:p>
+      <w:pPr>
+        <w:numPr>
+          <w:ilvl w:val="1"/>
+          <w:numId w:val="21"/>
+        </w:numPr>
+        <w:shd w:val="clear" w:color="auto" w:fill="FFFFFF"/>
+        <w:spacing w:line="240" w:lineRule="auto"/>
+        <w:jc w:val="both"/>
+        <w:rPr>
+          <w:color w:val="222222"/>
+        </w:rPr>
+      </w:pPr>
+      <w:hyperlink r:id="rId9" w:tgtFrame="_blank" w:history="1">
+        <w:r>
+          <w:rPr>
+            <w:rStyle w:val="Hyperlink"/>
+          </w:rPr>
+          <w:t>Histogram, regression, and scatter - Developed using Python by Heider Jeffer</w:t>
+        </w:r>
+      </w:hyperlink>
+    </w:p>
+    <w:p>
+      <w:pPr>
+        <w:rPr>
+          <w:rFonts w:asciiTheme="majorBidi" w:hAnsiTheme="majorBidi" w:cstheme="majorBidi"/>
+        </w:rPr>
+      </w:pPr>
+    </w:p>
+    <w:p>
+      <w:pPr>
+        <w:spacing w:before="100" w:beforeAutospacing="1" w:after="100" w:afterAutospacing="1" w:line="240" w:lineRule="auto"/>
+        <w:jc w:val="both"/>
+        <w:rPr>
+          <w:rFonts w:ascii="Times New Roman" w:eastAsia="Times New Roman" w:hAnsi="Times New Roman" w:cs="Times New Roman"/>
+        </w:rPr>
+      </w:pPr>
+      <w:r>
+        <w:t>I have also created an official website on GitHub and a dedicated Lab for Leeds Beckett University. These platforms will be used to store research materials and execute the project methodologies online using Python code I developed. You can access them via the following links:</w:t>
+      </w:r>
+    </w:p>
+    <w:p>
+      <w:pPr>
+        <w:numPr>
+          <w:ilvl w:val="0"/>
+          <w:numId w:val="20"/>
+        </w:numPr>
+        <w:spacing w:before="100" w:beforeAutospacing="1" w:after="100" w:afterAutospacing="1" w:line="240" w:lineRule="auto"/>
+        <w:jc w:val="both"/>
+        <w:rPr>
+          <w:rFonts w:ascii="Times New Roman" w:eastAsia="Times New Roman" w:hAnsi="Times New Roman" w:cs="Times New Roman"/>
+          <w:sz w:val="24"/>
+          <w:szCs w:val="24"/>
+        </w:rPr>
+      </w:pPr>
+      <w:r>
+        <w:rPr>
+          <w:rFonts w:ascii="Times New Roman" w:eastAsia="Times New Roman" w:hAnsi="Times New Roman" w:cs="Times New Roman"/>
+          <w:b/>
+          <w:bCs/>
+          <w:sz w:val="24"/>
+          <w:szCs w:val="24"/>
+        </w:rPr>
+        <w:t>GitHub</w:t>
+      </w:r>
+      <w:r>
+        <w:rPr>
+          <w:rFonts w:eastAsia="Times New Roman"/>
+          <w:sz w:val="24"/>
+          <w:szCs w:val="24"/>
+        </w:rPr>
+        <w:t>:</w:t>
+      </w:r>
+      <w:r>
+        <w:rPr>
+          <w:rFonts w:eastAsia="Times New Roman"/>
+        </w:rPr>
+        <w:t xml:space="preserve"> </w:t>
+      </w:r>
+      <w:hyperlink r:id="rId10" w:history="1">
+        <w:r>
+          <w:rPr>
+            <w:rStyle w:val="Hyperlink"/>
+            <w:rFonts w:eastAsia="Times New Roman"/>
+          </w:rPr>
+          <w:t>https://github.com/HeiderJeffer/PhD-Leeds-Beckett-University</w:t>
+        </w:r>
+      </w:hyperlink>
+      <w:r>
+        <w:rPr>
+          <w:rFonts w:eastAsia="Times New Roman"/>
+          <w:sz w:val="24"/>
+          <w:szCs w:val="24"/>
+        </w:rPr>
+        <w:t xml:space="preserve"> </w:t>
+      </w:r>
+      <w:r>
+        <w:rPr>
+          <w:rFonts w:eastAsia="Times New Roman"/>
+        </w:rPr>
+        <w:tab/>
+      </w:r>
+      <w:r>
+        <w:rPr>
+          <w:rFonts w:eastAsia="Times New Roman"/>
+          <w:sz w:val="24"/>
+          <w:szCs w:val="24"/>
+        </w:rPr>
+        <w:br/>
+      </w:r>
+    </w:p>
+    <w:p>
+      <w:pPr>
+        <w:numPr>
+          <w:ilvl w:val="0"/>
+          <w:numId w:val="20"/>
+        </w:numPr>
+        <w:spacing w:before="100" w:beforeAutospacing="1" w:after="100" w:afterAutospacing="1" w:line="240" w:lineRule="auto"/>
+        <w:jc w:val="both"/>
+        <w:rPr>
+          <w:rFonts w:ascii="Times New Roman" w:eastAsia="Times New Roman" w:hAnsi="Times New Roman" w:cs="Times New Roman"/>
+          <w:sz w:val="24"/>
+          <w:szCs w:val="24"/>
+        </w:rPr>
+      </w:pPr>
+      <w:r>
+        <w:rPr>
+          <w:rFonts w:ascii="Times New Roman" w:eastAsia="Times New Roman" w:hAnsi="Times New Roman" w:cs="Times New Roman"/>
+          <w:b/>
+          <w:bCs/>
+          <w:sz w:val="24"/>
+          <w:szCs w:val="24"/>
+        </w:rPr>
+        <w:t>Lab - LEEDS BECKETT UNIVERSITY</w:t>
+      </w:r>
+      <w:r>
+        <w:rPr>
+          <w:rFonts w:ascii="Times New Roman" w:eastAsia="Times New Roman" w:hAnsi="Times New Roman" w:cs="Times New Roman"/>
+          <w:sz w:val="24"/>
+          <w:szCs w:val="24"/>
+        </w:rPr>
+        <w:t>:</w:t>
+      </w:r>
+    </w:p>
+    <w:p>
+      <w:pPr>
+        <w:numPr>
+          <w:ilvl w:val="1"/>
+          <w:numId w:val="20"/>
+        </w:numPr>
+        <w:spacing w:before="100" w:beforeAutospacing="1" w:after="100" w:afterAutospacing="1" w:line="240" w:lineRule="auto"/>
+        <w:jc w:val="both"/>
+        <w:rPr>
+          <w:rFonts w:ascii="Times New Roman" w:eastAsia="Times New Roman" w:hAnsi="Times New Roman" w:cs="Times New Roman"/>
+          <w:sz w:val="24"/>
+          <w:szCs w:val="24"/>
+        </w:rPr>
+      </w:pPr>
+      <w:hyperlink r:id="rId11" w:history="1">
+        <w:r>
+          <w:rPr>
+            <w:rStyle w:val="Hyperlink"/>
+            <w:sz w:val="24"/>
+            <w:szCs w:val="24"/>
+          </w:rPr>
+          <w:t>ANOVA, regression, and t-tests</w:t>
+        </w:r>
+      </w:hyperlink>
+      <w:r>
+        <w:rPr>
+          <w:sz w:val="24"/>
+          <w:szCs w:val="24"/>
+        </w:rPr>
+        <w:t xml:space="preserve"> </w:t>
+      </w:r>
+    </w:p>
+    <w:p>
+      <w:pPr>
+        <w:numPr>
+          <w:ilvl w:val="1"/>
+          <w:numId w:val="20"/>
+        </w:numPr>
+        <w:spacing w:before="100" w:beforeAutospacing="1" w:after="100" w:afterAutospacing="1" w:line="240" w:lineRule="auto"/>
+        <w:jc w:val="both"/>
+        <w:rPr>
+          <w:rFonts w:ascii="Times New Roman" w:eastAsia="Times New Roman" w:hAnsi="Times New Roman" w:cs="Times New Roman"/>
+          <w:sz w:val="24"/>
+          <w:szCs w:val="24"/>
+        </w:rPr>
+      </w:pPr>
+      <w:hyperlink r:id="rId12" w:history="1">
+        <w:r>
+          <w:rPr>
+            <w:rStyle w:val="Hyperlink"/>
+            <w:rFonts w:ascii="Times New Roman" w:eastAsia="Times New Roman" w:hAnsi="Times New Roman" w:cs="Times New Roman"/>
+            <w:sz w:val="24"/>
+            <w:szCs w:val="24"/>
+          </w:rPr>
+          <w:t>Distribution of cognitive scores</w:t>
+        </w:r>
+      </w:hyperlink>
+    </w:p>
+    <w:p>
+      <w:pPr>
+        <w:numPr>
+          <w:ilvl w:val="1"/>
+          <w:numId w:val="20"/>
+        </w:numPr>
+        <w:spacing w:before="100" w:beforeAutospacing="1" w:after="100" w:afterAutospacing="1" w:line="240" w:lineRule="auto"/>
+        <w:jc w:val="both"/>
+        <w:rPr>
+          <w:rFonts w:ascii="Times New Roman" w:eastAsia="Times New Roman" w:hAnsi="Times New Roman" w:cs="Times New Roman"/>
+          <w:sz w:val="24"/>
+          <w:szCs w:val="24"/>
+        </w:rPr>
+      </w:pPr>
+      <w:hyperlink r:id="rId13" w:history="1">
+        <w:r>
+          <w:rPr>
+            <w:rStyle w:val="Hyperlink"/>
+            <w:rFonts w:ascii="Times New Roman" w:eastAsia="Times New Roman" w:hAnsi="Times New Roman" w:cs="Times New Roman"/>
+            <w:sz w:val="24"/>
+            <w:szCs w:val="24"/>
+          </w:rPr>
+          <w:t>Histogram, regression, and scatter</w:t>
+        </w:r>
+      </w:hyperlink>
+    </w:p>
+    <w:p>
+      <w:pPr>
+        <w:rPr>
+          <w:rFonts w:asciiTheme="majorBidi" w:hAnsiTheme="majorBidi" w:cstheme="majorBidi"/>
+        </w:rPr>
+      </w:pPr>
+    </w:p>
+    <w:p>
+      <w:pPr>
+        <w:rPr>
+          <w:rFonts w:asciiTheme="majorBidi" w:hAnsiTheme="majorBidi" w:cstheme="majorBidi"/>
+        </w:rPr>
+      </w:pPr>
+    </w:p>
+    <w:p>
+      <w:pPr>
         <w:spacing w:before="100" w:beforeAutospacing="1" w:after="100" w:afterAutospacing="1"/>
         <w:jc w:val="both"/>
         <w:rPr>
@@ -89,6 +494,7 @@
         <w:rPr>
           <w:rFonts w:asciiTheme="majorBidi" w:hAnsiTheme="majorBidi" w:cstheme="majorBidi"/>
         </w:rPr>
+        <w:lastRenderedPageBreak/>
         <w:t xml:space="preserve">This proposal outlines a structured approach to investigating the cognitive benefits of </w:t>
       </w:r>
       <w:proofErr w:type="spellStart"/>
@@ -216,21 +622,7 @@
         <w:rPr>
           <w:rFonts w:asciiTheme="majorBidi" w:hAnsiTheme="majorBidi" w:cstheme="majorBidi"/>
         </w:rPr>
-        <w:t xml:space="preserve"> formulation in mitigating the cognitive and physiological effects of </w:t>
-      </w:r>
-      <w:proofErr w:type="gramStart"/>
-      <w:r>
-        <w:rPr>
-          <w:rFonts w:asciiTheme="majorBidi" w:hAnsiTheme="majorBidi" w:cstheme="majorBidi"/>
-        </w:rPr>
-        <w:t>high altitude</w:t>
-      </w:r>
-      <w:proofErr w:type="gramEnd"/>
-      <w:r>
-        <w:rPr>
-          <w:rFonts w:asciiTheme="majorBidi" w:hAnsiTheme="majorBidi" w:cstheme="majorBidi"/>
-        </w:rPr>
-        <w:t xml:space="preserve"> exposure.</w:t>
+        <w:t xml:space="preserve"> formulation in mitigating the cognitive and physiological effects of high altitude exposure.</w:t>
       </w:r>
     </w:p>
     <w:p>
@@ -304,7 +696,6 @@
         <w:pStyle w:val="Heading2"/>
       </w:pPr>
       <w:r>
-        <w:lastRenderedPageBreak/>
         <w:t>Research Questions</w:t>
       </w:r>
     </w:p>
@@ -1447,21 +1838,7 @@
         <w:rPr>
           <w:rFonts w:asciiTheme="majorBidi" w:hAnsiTheme="majorBidi" w:cstheme="majorBidi"/>
         </w:rPr>
-        <w:t xml:space="preserve">Shannon, O. M., et al. (2016). Dietary nitrate supplementation enhances </w:t>
-      </w:r>
-      <w:proofErr w:type="gramStart"/>
-      <w:r>
-        <w:rPr>
-          <w:rFonts w:asciiTheme="majorBidi" w:hAnsiTheme="majorBidi" w:cstheme="majorBidi"/>
-        </w:rPr>
-        <w:t>high-intensity</w:t>
-      </w:r>
-      <w:proofErr w:type="gramEnd"/>
-      <w:r>
-        <w:rPr>
-          <w:rFonts w:asciiTheme="majorBidi" w:hAnsiTheme="majorBidi" w:cstheme="majorBidi"/>
-        </w:rPr>
-        <w:t xml:space="preserve"> running performance in moderate </w:t>
+        <w:t xml:space="preserve">Shannon, O. M., et al. (2016). Dietary nitrate supplementation enhances high-intensity running performance in moderate </w:t>
       </w:r>
       <w:proofErr w:type="spellStart"/>
       <w:r>
@@ -1977,6 +2354,155 @@
     </w:lvl>
   </w:abstractNum>
   <w:abstractNum w:abstractNumId="3" w15:restartNumberingAfterBreak="0">
+    <w:nsid w:val="1F24502A"/>
+    <w:multiLevelType w:val="multilevel"/>
+    <w:tmpl w:val="4D9CCBF4"/>
+    <w:lvl w:ilvl="0">
+      <w:start w:val="1"/>
+      <w:numFmt w:val="bullet"/>
+      <w:lvlText w:val=""/>
+      <w:lvlJc w:val="left"/>
+      <w:pPr>
+        <w:tabs>
+          <w:tab w:val="num" w:pos="720"/>
+        </w:tabs>
+        <w:ind w:left="720" w:hanging="360"/>
+      </w:pPr>
+      <w:rPr>
+        <w:rFonts w:ascii="Symbol" w:hAnsi="Symbol" w:hint="default"/>
+        <w:sz w:val="20"/>
+      </w:rPr>
+    </w:lvl>
+    <w:lvl w:ilvl="1">
+      <w:start w:val="1"/>
+      <w:numFmt w:val="bullet"/>
+      <w:lvlText w:val="o"/>
+      <w:lvlJc w:val="left"/>
+      <w:pPr>
+        <w:tabs>
+          <w:tab w:val="num" w:pos="1440"/>
+        </w:tabs>
+        <w:ind w:left="1440" w:hanging="360"/>
+      </w:pPr>
+      <w:rPr>
+        <w:rFonts w:ascii="Courier New" w:hAnsi="Courier New" w:hint="default"/>
+        <w:sz w:val="20"/>
+      </w:rPr>
+    </w:lvl>
+    <w:lvl w:ilvl="2" w:tentative="1">
+      <w:start w:val="1"/>
+      <w:numFmt w:val="bullet"/>
+      <w:lvlText w:val=""/>
+      <w:lvlJc w:val="left"/>
+      <w:pPr>
+        <w:tabs>
+          <w:tab w:val="num" w:pos="2160"/>
+        </w:tabs>
+        <w:ind w:left="2160" w:hanging="360"/>
+      </w:pPr>
+      <w:rPr>
+        <w:rFonts w:ascii="Wingdings" w:hAnsi="Wingdings" w:hint="default"/>
+        <w:sz w:val="20"/>
+      </w:rPr>
+    </w:lvl>
+    <w:lvl w:ilvl="3" w:tentative="1">
+      <w:start w:val="1"/>
+      <w:numFmt w:val="bullet"/>
+      <w:lvlText w:val=""/>
+      <w:lvlJc w:val="left"/>
+      <w:pPr>
+        <w:tabs>
+          <w:tab w:val="num" w:pos="2880"/>
+        </w:tabs>
+        <w:ind w:left="2880" w:hanging="360"/>
+      </w:pPr>
+      <w:rPr>
+        <w:rFonts w:ascii="Wingdings" w:hAnsi="Wingdings" w:hint="default"/>
+        <w:sz w:val="20"/>
+      </w:rPr>
+    </w:lvl>
+    <w:lvl w:ilvl="4" w:tentative="1">
+      <w:start w:val="1"/>
+      <w:numFmt w:val="bullet"/>
+      <w:lvlText w:val=""/>
+      <w:lvlJc w:val="left"/>
+      <w:pPr>
+        <w:tabs>
+          <w:tab w:val="num" w:pos="3600"/>
+        </w:tabs>
+        <w:ind w:left="3600" w:hanging="360"/>
+      </w:pPr>
+      <w:rPr>
+        <w:rFonts w:ascii="Wingdings" w:hAnsi="Wingdings" w:hint="default"/>
+        <w:sz w:val="20"/>
+      </w:rPr>
+    </w:lvl>
+    <w:lvl w:ilvl="5" w:tentative="1">
+      <w:start w:val="1"/>
+      <w:numFmt w:val="bullet"/>
+      <w:lvlText w:val=""/>
+      <w:lvlJc w:val="left"/>
+      <w:pPr>
+        <w:tabs>
+          <w:tab w:val="num" w:pos="4320"/>
+        </w:tabs>
+        <w:ind w:left="4320" w:hanging="360"/>
+      </w:pPr>
+      <w:rPr>
+        <w:rFonts w:ascii="Wingdings" w:hAnsi="Wingdings" w:hint="default"/>
+        <w:sz w:val="20"/>
+      </w:rPr>
+    </w:lvl>
+    <w:lvl w:ilvl="6" w:tentative="1">
+      <w:start w:val="1"/>
+      <w:numFmt w:val="bullet"/>
+      <w:lvlText w:val=""/>
+      <w:lvlJc w:val="left"/>
+      <w:pPr>
+        <w:tabs>
+          <w:tab w:val="num" w:pos="5040"/>
+        </w:tabs>
+        <w:ind w:left="5040" w:hanging="360"/>
+      </w:pPr>
+      <w:rPr>
+        <w:rFonts w:ascii="Wingdings" w:hAnsi="Wingdings" w:hint="default"/>
+        <w:sz w:val="20"/>
+      </w:rPr>
+    </w:lvl>
+    <w:lvl w:ilvl="7" w:tentative="1">
+      <w:start w:val="1"/>
+      <w:numFmt w:val="bullet"/>
+      <w:lvlText w:val=""/>
+      <w:lvlJc w:val="left"/>
+      <w:pPr>
+        <w:tabs>
+          <w:tab w:val="num" w:pos="5760"/>
+        </w:tabs>
+        <w:ind w:left="5760" w:hanging="360"/>
+      </w:pPr>
+      <w:rPr>
+        <w:rFonts w:ascii="Wingdings" w:hAnsi="Wingdings" w:hint="default"/>
+        <w:sz w:val="20"/>
+      </w:rPr>
+    </w:lvl>
+    <w:lvl w:ilvl="8" w:tentative="1">
+      <w:start w:val="1"/>
+      <w:numFmt w:val="bullet"/>
+      <w:lvlText w:val=""/>
+      <w:lvlJc w:val="left"/>
+      <w:pPr>
+        <w:tabs>
+          <w:tab w:val="num" w:pos="6480"/>
+        </w:tabs>
+        <w:ind w:left="6480" w:hanging="360"/>
+      </w:pPr>
+      <w:rPr>
+        <w:rFonts w:ascii="Wingdings" w:hAnsi="Wingdings" w:hint="default"/>
+        <w:sz w:val="20"/>
+      </w:rPr>
+    </w:lvl>
+  </w:abstractNum>
+  <w:abstractNum w:abstractNumId="4" w15:restartNumberingAfterBreak="0">
     <w:nsid w:val="283F457D"/>
     <w:multiLevelType w:val="multilevel"/>
     <w:tmpl w:val="03F2B130"/>
@@ -2125,7 +2651,7 @@
       </w:rPr>
     </w:lvl>
   </w:abstractNum>
-  <w:abstractNum w:abstractNumId="4" w15:restartNumberingAfterBreak="0">
+  <w:abstractNum w:abstractNumId="5" w15:restartNumberingAfterBreak="0">
     <w:nsid w:val="29E205F5"/>
     <w:multiLevelType w:val="multilevel"/>
     <w:tmpl w:val="74185766"/>
@@ -2238,7 +2764,7 @@
       </w:pPr>
     </w:lvl>
   </w:abstractNum>
-  <w:abstractNum w:abstractNumId="5" w15:restartNumberingAfterBreak="0">
+  <w:abstractNum w:abstractNumId="6" w15:restartNumberingAfterBreak="0">
     <w:nsid w:val="41732D49"/>
     <w:multiLevelType w:val="multilevel"/>
     <w:tmpl w:val="21668C72"/>
@@ -2387,7 +2913,7 @@
       </w:rPr>
     </w:lvl>
   </w:abstractNum>
-  <w:abstractNum w:abstractNumId="6" w15:restartNumberingAfterBreak="0">
+  <w:abstractNum w:abstractNumId="7" w15:restartNumberingAfterBreak="0">
     <w:nsid w:val="70926EAB"/>
     <w:multiLevelType w:val="multilevel"/>
     <w:tmpl w:val="E50481C0"/>
@@ -2536,7 +3062,7 @@
       </w:rPr>
     </w:lvl>
   </w:abstractNum>
-  <w:abstractNum w:abstractNumId="7" w15:restartNumberingAfterBreak="0">
+  <w:abstractNum w:abstractNumId="8" w15:restartNumberingAfterBreak="0">
     <w:nsid w:val="719412F2"/>
     <w:multiLevelType w:val="multilevel"/>
     <w:tmpl w:val="231A10D2"/>
@@ -2685,7 +3211,7 @@
       </w:rPr>
     </w:lvl>
   </w:abstractNum>
-  <w:abstractNum w:abstractNumId="8" w15:restartNumberingAfterBreak="0">
+  <w:abstractNum w:abstractNumId="9" w15:restartNumberingAfterBreak="0">
     <w:nsid w:val="755E5E8A"/>
     <w:multiLevelType w:val="multilevel"/>
     <w:tmpl w:val="415AA538"/>
@@ -2834,7 +3360,156 @@
       </w:rPr>
     </w:lvl>
   </w:abstractNum>
-  <w:abstractNum w:abstractNumId="9" w15:restartNumberingAfterBreak="0">
+  <w:abstractNum w:abstractNumId="10" w15:restartNumberingAfterBreak="0">
+    <w:nsid w:val="756614FA"/>
+    <w:multiLevelType w:val="multilevel"/>
+    <w:tmpl w:val="F3F0F420"/>
+    <w:lvl w:ilvl="0">
+      <w:start w:val="1"/>
+      <w:numFmt w:val="bullet"/>
+      <w:lvlText w:val=""/>
+      <w:lvlJc w:val="left"/>
+      <w:pPr>
+        <w:tabs>
+          <w:tab w:val="num" w:pos="720"/>
+        </w:tabs>
+        <w:ind w:left="720" w:hanging="360"/>
+      </w:pPr>
+      <w:rPr>
+        <w:rFonts w:ascii="Symbol" w:hAnsi="Symbol" w:hint="default"/>
+        <w:sz w:val="20"/>
+      </w:rPr>
+    </w:lvl>
+    <w:lvl w:ilvl="1">
+      <w:start w:val="1"/>
+      <w:numFmt w:val="bullet"/>
+      <w:lvlText w:val="o"/>
+      <w:lvlJc w:val="left"/>
+      <w:pPr>
+        <w:tabs>
+          <w:tab w:val="num" w:pos="1440"/>
+        </w:tabs>
+        <w:ind w:left="1440" w:hanging="360"/>
+      </w:pPr>
+      <w:rPr>
+        <w:rFonts w:ascii="Courier New" w:hAnsi="Courier New" w:hint="default"/>
+        <w:sz w:val="20"/>
+      </w:rPr>
+    </w:lvl>
+    <w:lvl w:ilvl="2" w:tentative="1">
+      <w:start w:val="1"/>
+      <w:numFmt w:val="bullet"/>
+      <w:lvlText w:val=""/>
+      <w:lvlJc w:val="left"/>
+      <w:pPr>
+        <w:tabs>
+          <w:tab w:val="num" w:pos="2160"/>
+        </w:tabs>
+        <w:ind w:left="2160" w:hanging="360"/>
+      </w:pPr>
+      <w:rPr>
+        <w:rFonts w:ascii="Symbol" w:hAnsi="Symbol" w:hint="default"/>
+        <w:sz w:val="20"/>
+      </w:rPr>
+    </w:lvl>
+    <w:lvl w:ilvl="3" w:tentative="1">
+      <w:start w:val="1"/>
+      <w:numFmt w:val="bullet"/>
+      <w:lvlText w:val=""/>
+      <w:lvlJc w:val="left"/>
+      <w:pPr>
+        <w:tabs>
+          <w:tab w:val="num" w:pos="2880"/>
+        </w:tabs>
+        <w:ind w:left="2880" w:hanging="360"/>
+      </w:pPr>
+      <w:rPr>
+        <w:rFonts w:ascii="Symbol" w:hAnsi="Symbol" w:hint="default"/>
+        <w:sz w:val="20"/>
+      </w:rPr>
+    </w:lvl>
+    <w:lvl w:ilvl="4" w:tentative="1">
+      <w:start w:val="1"/>
+      <w:numFmt w:val="bullet"/>
+      <w:lvlText w:val=""/>
+      <w:lvlJc w:val="left"/>
+      <w:pPr>
+        <w:tabs>
+          <w:tab w:val="num" w:pos="3600"/>
+        </w:tabs>
+        <w:ind w:left="3600" w:hanging="360"/>
+      </w:pPr>
+      <w:rPr>
+        <w:rFonts w:ascii="Symbol" w:hAnsi="Symbol" w:hint="default"/>
+        <w:sz w:val="20"/>
+      </w:rPr>
+    </w:lvl>
+    <w:lvl w:ilvl="5" w:tentative="1">
+      <w:start w:val="1"/>
+      <w:numFmt w:val="bullet"/>
+      <w:lvlText w:val=""/>
+      <w:lvlJc w:val="left"/>
+      <w:pPr>
+        <w:tabs>
+          <w:tab w:val="num" w:pos="4320"/>
+        </w:tabs>
+        <w:ind w:left="4320" w:hanging="360"/>
+      </w:pPr>
+      <w:rPr>
+        <w:rFonts w:ascii="Symbol" w:hAnsi="Symbol" w:hint="default"/>
+        <w:sz w:val="20"/>
+      </w:rPr>
+    </w:lvl>
+    <w:lvl w:ilvl="6" w:tentative="1">
+      <w:start w:val="1"/>
+      <w:numFmt w:val="bullet"/>
+      <w:lvlText w:val=""/>
+      <w:lvlJc w:val="left"/>
+      <w:pPr>
+        <w:tabs>
+          <w:tab w:val="num" w:pos="5040"/>
+        </w:tabs>
+        <w:ind w:left="5040" w:hanging="360"/>
+      </w:pPr>
+      <w:rPr>
+        <w:rFonts w:ascii="Symbol" w:hAnsi="Symbol" w:hint="default"/>
+        <w:sz w:val="20"/>
+      </w:rPr>
+    </w:lvl>
+    <w:lvl w:ilvl="7" w:tentative="1">
+      <w:start w:val="1"/>
+      <w:numFmt w:val="bullet"/>
+      <w:lvlText w:val=""/>
+      <w:lvlJc w:val="left"/>
+      <w:pPr>
+        <w:tabs>
+          <w:tab w:val="num" w:pos="5760"/>
+        </w:tabs>
+        <w:ind w:left="5760" w:hanging="360"/>
+      </w:pPr>
+      <w:rPr>
+        <w:rFonts w:ascii="Symbol" w:hAnsi="Symbol" w:hint="default"/>
+        <w:sz w:val="20"/>
+      </w:rPr>
+    </w:lvl>
+    <w:lvl w:ilvl="8" w:tentative="1">
+      <w:start w:val="1"/>
+      <w:numFmt w:val="bullet"/>
+      <w:lvlText w:val=""/>
+      <w:lvlJc w:val="left"/>
+      <w:pPr>
+        <w:tabs>
+          <w:tab w:val="num" w:pos="6480"/>
+        </w:tabs>
+        <w:ind w:left="6480" w:hanging="360"/>
+      </w:pPr>
+      <w:rPr>
+        <w:rFonts w:ascii="Symbol" w:hAnsi="Symbol" w:hint="default"/>
+        <w:sz w:val="20"/>
+      </w:rPr>
+    </w:lvl>
+  </w:abstractNum>
+  <w:abstractNum w:abstractNumId="11" w15:restartNumberingAfterBreak="0">
     <w:nsid w:val="78E70409"/>
     <w:multiLevelType w:val="multilevel"/>
     <w:tmpl w:val="DD0E0CFA"/>
@@ -2984,31 +3659,31 @@
     </w:lvl>
   </w:abstractNum>
   <w:num w:numId="1" w16cid:durableId="793330779">
-    <w:abstractNumId w:val="4"/>
+    <w:abstractNumId w:val="5"/>
   </w:num>
   <w:num w:numId="2" w16cid:durableId="569734529">
     <w:abstractNumId w:val="1"/>
   </w:num>
   <w:num w:numId="3" w16cid:durableId="289747430">
-    <w:abstractNumId w:val="3"/>
+    <w:abstractNumId w:val="4"/>
   </w:num>
   <w:num w:numId="4" w16cid:durableId="1137841495">
-    <w:abstractNumId w:val="7"/>
+    <w:abstractNumId w:val="8"/>
   </w:num>
   <w:num w:numId="5" w16cid:durableId="1475179856">
     <w:abstractNumId w:val="0"/>
   </w:num>
   <w:num w:numId="6" w16cid:durableId="686908775">
-    <w:abstractNumId w:val="5"/>
+    <w:abstractNumId w:val="6"/>
   </w:num>
   <w:num w:numId="7" w16cid:durableId="2025941091">
-    <w:abstractNumId w:val="8"/>
+    <w:abstractNumId w:val="9"/>
   </w:num>
   <w:num w:numId="8" w16cid:durableId="318774309">
-    <w:abstractNumId w:val="9"/>
+    <w:abstractNumId w:val="11"/>
   </w:num>
   <w:num w:numId="9" w16cid:durableId="128010894">
-    <w:abstractNumId w:val="6"/>
+    <w:abstractNumId w:val="7"/>
   </w:num>
   <w:num w:numId="10" w16cid:durableId="626198382">
     <w:abstractNumId w:val="2"/>
@@ -3039,6 +3714,12 @@
   </w:num>
   <w:num w:numId="19" w16cid:durableId="1969630603">
     <w:abstractNumId w:val="2"/>
+  </w:num>
+  <w:num w:numId="20" w16cid:durableId="37702769">
+    <w:abstractNumId w:val="3"/>
+  </w:num>
+  <w:num w:numId="21" w16cid:durableId="2075154335">
+    <w:abstractNumId w:val="10"/>
   </w:num>
 </w:numbering>
 </file>
@@ -4119,6 +4800,29 @@
       <w:outlineLvl w:val="9"/>
     </w:pPr>
   </w:style>
+  <w:style w:type="character" w:styleId="Hyperlink">
+    <w:name w:val="Hyperlink"/>
+    <w:basedOn w:val="DefaultParagraphFont"/>
+    <w:uiPriority w:val="99"/>
+    <w:unhideWhenUsed/>
+    <w:rsid w:val="00D666CD"/>
+    <w:rPr>
+      <w:color w:val="0000FF"/>
+      <w:u w:val="single"/>
+    </w:rPr>
+  </w:style>
+  <w:style w:type="character" w:styleId="FollowedHyperlink">
+    <w:name w:val="FollowedHyperlink"/>
+    <w:basedOn w:val="DefaultParagraphFont"/>
+    <w:uiPriority w:val="99"/>
+    <w:semiHidden/>
+    <w:unhideWhenUsed/>
+    <w:rsid w:val="00D666CD"/>
+    <w:rPr>
+      <w:color w:val="96607D" w:themeColor="followedHyperlink"/>
+      <w:u w:val="single"/>
+    </w:rPr>
+  </w:style>
 </w:styles>
 </file>
 

</xml_diff>

<commit_message>
break down the code
</commit_message>
<xml_diff>
--- a/n.docx
+++ b/n.docx
@@ -122,6 +122,34 @@
     </w:p>
     <w:p>
       <w:pPr>
+        <w:pStyle w:val="ListParagraph"/>
+        <w:numPr>
+          <w:ilvl w:val="0"/>
+          <w:numId w:val="25"/>
+        </w:numPr>
+        <w:shd w:val="clear" w:color="auto" w:fill="FFFFFF"/>
+        <w:jc w:val="both"/>
+        <w:rPr>
+          <w:color w:val="222222"/>
+        </w:rPr>
+      </w:pPr>
+      <w:r>
+        <w:rPr>
+          <w:color w:val="222222"/>
+        </w:rPr>
+        <w:t xml:space="preserve">Read and download online/offline the Proposal in </w:t>
+      </w:r>
+      <w:hyperlink r:id="rId6" w:history="1">
+        <w:r>
+          <w:rPr>
+            <w:rStyle w:val="Hyperlink"/>
+          </w:rPr>
+          <w:t>PDF</w:t>
+        </w:r>
+      </w:hyperlink>
+    </w:p>
+    <w:p>
+      <w:pPr>
         <w:numPr>
           <w:ilvl w:val="0"/>
           <w:numId w:val="21"/>
@@ -147,7 +175,7 @@
         </w:rPr>
         <w:t>: </w:t>
       </w:r>
-      <w:hyperlink r:id="rId6" w:tgtFrame="_blank" w:history="1">
+      <w:hyperlink r:id="rId7" w:tgtFrame="_blank" w:history="1">
         <w:r>
           <w:rPr>
             <w:rStyle w:val="Hyperlink"/>
@@ -203,7 +231,7 @@
           <w:color w:val="222222"/>
         </w:rPr>
       </w:pPr>
-      <w:hyperlink r:id="rId7" w:tgtFrame="_blank" w:history="1">
+      <w:hyperlink r:id="rId8" w:tgtFrame="_blank" w:history="1">
         <w:r>
           <w:rPr>
             <w:rStyle w:val="Hyperlink"/>
@@ -225,7 +253,7 @@
           <w:color w:val="222222"/>
         </w:rPr>
       </w:pPr>
-      <w:hyperlink r:id="rId8" w:tgtFrame="_blank" w:history="1">
+      <w:hyperlink r:id="rId9" w:tgtFrame="_blank" w:history="1">
         <w:r>
           <w:rPr>
             <w:rStyle w:val="Hyperlink"/>
@@ -247,7 +275,7 @@
           <w:color w:val="222222"/>
         </w:rPr>
       </w:pPr>
-      <w:hyperlink r:id="rId9" w:tgtFrame="_blank" w:history="1">
+      <w:hyperlink r:id="rId10" w:tgtFrame="_blank" w:history="1">
         <w:r>
           <w:rPr>
             <w:rStyle w:val="Hyperlink"/>
@@ -396,21 +424,7 @@
         <w:rPr>
           <w:rFonts w:asciiTheme="majorBidi" w:hAnsiTheme="majorBidi" w:cstheme="majorBidi"/>
         </w:rPr>
-        <w:t xml:space="preserve"> formulation in mitigating the cognitive and physiological effects of </w:t>
-      </w:r>
-      <w:proofErr w:type="gramStart"/>
-      <w:r>
-        <w:rPr>
-          <w:rFonts w:asciiTheme="majorBidi" w:hAnsiTheme="majorBidi" w:cstheme="majorBidi"/>
-        </w:rPr>
-        <w:t>high altitude</w:t>
-      </w:r>
-      <w:proofErr w:type="gramEnd"/>
-      <w:r>
-        <w:rPr>
-          <w:rFonts w:asciiTheme="majorBidi" w:hAnsiTheme="majorBidi" w:cstheme="majorBidi"/>
-        </w:rPr>
-        <w:t xml:space="preserve"> exposure.</w:t>
+        <w:t xml:space="preserve"> formulation in mitigating the cognitive and physiological effects of high altitude exposure.</w:t>
       </w:r>
     </w:p>
     <w:p>
@@ -1626,21 +1640,7 @@
         <w:rPr>
           <w:rFonts w:asciiTheme="majorBidi" w:hAnsiTheme="majorBidi" w:cstheme="majorBidi"/>
         </w:rPr>
-        <w:t xml:space="preserve">Shannon, O. M., et al. (2016). Dietary nitrate supplementation enhances </w:t>
-      </w:r>
-      <w:proofErr w:type="gramStart"/>
-      <w:r>
-        <w:rPr>
-          <w:rFonts w:asciiTheme="majorBidi" w:hAnsiTheme="majorBidi" w:cstheme="majorBidi"/>
-        </w:rPr>
-        <w:t>high-intensity</w:t>
-      </w:r>
-      <w:proofErr w:type="gramEnd"/>
-      <w:r>
-        <w:rPr>
-          <w:rFonts w:asciiTheme="majorBidi" w:hAnsiTheme="majorBidi" w:cstheme="majorBidi"/>
-        </w:rPr>
-        <w:t xml:space="preserve"> running performance in moderate </w:t>
+        <w:t xml:space="preserve">Shannon, O. M., et al. (2016). Dietary nitrate supplementation enhances high-intensity running performance in moderate </w:t>
       </w:r>
       <w:proofErr w:type="spellStart"/>
       <w:r>
@@ -1838,7 +1838,7 @@
                     </pic:cNvPicPr>
                   </pic:nvPicPr>
                   <pic:blipFill>
-                    <a:blip r:embed="rId10">
+                    <a:blip r:embed="rId11">
                       <a:extLst>
                         <a:ext uri="{28A0092B-C50C-407E-A947-70E740481C1C}">
                           <a14:useLocalDpi xmlns:a14="http://schemas.microsoft.com/office/drawing/2010/main" val="0"/>
@@ -1894,7 +1894,7 @@
                     </pic:cNvPicPr>
                   </pic:nvPicPr>
                   <pic:blipFill>
-                    <a:blip r:embed="rId11">
+                    <a:blip r:embed="rId12">
                       <a:extLst>
                         <a:ext uri="{28A0092B-C50C-407E-A947-70E740481C1C}">
                           <a14:useLocalDpi xmlns:a14="http://schemas.microsoft.com/office/drawing/2010/main" val="0"/>
@@ -1962,7 +1962,7 @@
                     </pic:cNvPicPr>
                   </pic:nvPicPr>
                   <pic:blipFill>
-                    <a:blip r:embed="rId12">
+                    <a:blip r:embed="rId13">
                       <a:extLst>
                         <a:ext uri="{28A0092B-C50C-407E-A947-70E740481C1C}">
                           <a14:useLocalDpi xmlns:a14="http://schemas.microsoft.com/office/drawing/2010/main" val="0"/>
@@ -2018,7 +2018,7 @@
                     </pic:cNvPicPr>
                   </pic:nvPicPr>
                   <pic:blipFill>
-                    <a:blip r:embed="rId13">
+                    <a:blip r:embed="rId14">
                       <a:extLst>
                         <a:ext uri="{28A0092B-C50C-407E-A947-70E740481C1C}">
                           <a14:useLocalDpi xmlns:a14="http://schemas.microsoft.com/office/drawing/2010/main" val="0"/>
@@ -2089,7 +2089,7 @@
                     </pic:cNvPicPr>
                   </pic:nvPicPr>
                   <pic:blipFill>
-                    <a:blip r:embed="rId14">
+                    <a:blip r:embed="rId15">
                       <a:extLst>
                         <a:ext uri="{28A0092B-C50C-407E-A947-70E740481C1C}">
                           <a14:useLocalDpi xmlns:a14="http://schemas.microsoft.com/office/drawing/2010/main" val="0"/>
@@ -2145,7 +2145,7 @@
                     </pic:cNvPicPr>
                   </pic:nvPicPr>
                   <pic:blipFill>
-                    <a:blip r:embed="rId15">
+                    <a:blip r:embed="rId16">
                       <a:extLst>
                         <a:ext uri="{28A0092B-C50C-407E-A947-70E740481C1C}">
                           <a14:useLocalDpi xmlns:a14="http://schemas.microsoft.com/office/drawing/2010/main" val="0"/>
@@ -2248,21 +2248,7 @@
         <w:rPr>
           <w:rFonts w:ascii="Times New Roman" w:eastAsia="Times New Roman" w:hAnsi="Times New Roman" w:cs="Times New Roman"/>
         </w:rPr>
-        <w:t xml:space="preserve">A regression plot showing the relationship between cognitive scores and </w:t>
-      </w:r>
-      <w:proofErr w:type="gramStart"/>
-      <w:r>
-        <w:rPr>
-          <w:rFonts w:ascii="Times New Roman" w:eastAsia="Times New Roman" w:hAnsi="Times New Roman" w:cs="Times New Roman"/>
-        </w:rPr>
-        <w:t>high altitude</w:t>
-      </w:r>
-      <w:proofErr w:type="gramEnd"/>
-      <w:r>
-        <w:rPr>
-          <w:rFonts w:ascii="Times New Roman" w:eastAsia="Times New Roman" w:hAnsi="Times New Roman" w:cs="Times New Roman"/>
-        </w:rPr>
-        <w:t xml:space="preserve"> exposure.</w:t>
+        <w:t>A regression plot showing the relationship between cognitive scores and high altitude exposure.</w:t>
       </w:r>
     </w:p>
     <w:p>
@@ -2509,23 +2495,13 @@
         <w:t xml:space="preserve">        </w:t>
       </w:r>
       <w:proofErr w:type="spellStart"/>
-      <w:proofErr w:type="gramStart"/>
-      <w:r>
-        <w:rPr>
-          <w:rFonts w:ascii="Courier New" w:eastAsia="Times New Roman" w:hAnsi="Courier New" w:cs="Courier New"/>
-          <w:sz w:val="20"/>
-          <w:szCs w:val="20"/>
-        </w:rPr>
-        <w:t>self.literature</w:t>
-      </w:r>
-      <w:proofErr w:type="gramEnd"/>
-      <w:r>
-        <w:rPr>
-          <w:rFonts w:ascii="Courier New" w:eastAsia="Times New Roman" w:hAnsi="Courier New" w:cs="Courier New"/>
-          <w:sz w:val="20"/>
-          <w:szCs w:val="20"/>
-        </w:rPr>
-        <w:t>_review_complete</w:t>
+      <w:r>
+        <w:rPr>
+          <w:rFonts w:ascii="Courier New" w:eastAsia="Times New Roman" w:hAnsi="Courier New" w:cs="Courier New"/>
+          <w:sz w:val="20"/>
+          <w:szCs w:val="20"/>
+        </w:rPr>
+        <w:t>self.literature_review_complete</w:t>
       </w:r>
       <w:proofErr w:type="spellEnd"/>
       <w:r>
@@ -2574,23 +2550,13 @@
         <w:t xml:space="preserve">        </w:t>
       </w:r>
       <w:proofErr w:type="spellStart"/>
-      <w:proofErr w:type="gramStart"/>
-      <w:r>
-        <w:rPr>
-          <w:rFonts w:ascii="Courier New" w:eastAsia="Times New Roman" w:hAnsi="Courier New" w:cs="Courier New"/>
-          <w:sz w:val="20"/>
-          <w:szCs w:val="20"/>
-        </w:rPr>
-        <w:t>self.ethical</w:t>
-      </w:r>
-      <w:proofErr w:type="gramEnd"/>
-      <w:r>
-        <w:rPr>
-          <w:rFonts w:ascii="Courier New" w:eastAsia="Times New Roman" w:hAnsi="Courier New" w:cs="Courier New"/>
-          <w:sz w:val="20"/>
-          <w:szCs w:val="20"/>
-        </w:rPr>
-        <w:t>_approval_obtained</w:t>
+      <w:r>
+        <w:rPr>
+          <w:rFonts w:ascii="Courier New" w:eastAsia="Times New Roman" w:hAnsi="Courier New" w:cs="Courier New"/>
+          <w:sz w:val="20"/>
+          <w:szCs w:val="20"/>
+        </w:rPr>
+        <w:t>self.ethical_approval_obtained</w:t>
       </w:r>
       <w:proofErr w:type="spellEnd"/>
       <w:r>
@@ -2639,23 +2605,13 @@
         <w:t xml:space="preserve">        </w:t>
       </w:r>
       <w:proofErr w:type="spellStart"/>
-      <w:proofErr w:type="gramStart"/>
-      <w:r>
-        <w:rPr>
-          <w:rFonts w:ascii="Courier New" w:eastAsia="Times New Roman" w:hAnsi="Courier New" w:cs="Courier New"/>
-          <w:sz w:val="20"/>
-          <w:szCs w:val="20"/>
-        </w:rPr>
-        <w:t>self.experimental</w:t>
-      </w:r>
-      <w:proofErr w:type="gramEnd"/>
-      <w:r>
-        <w:rPr>
-          <w:rFonts w:ascii="Courier New" w:eastAsia="Times New Roman" w:hAnsi="Courier New" w:cs="Courier New"/>
-          <w:sz w:val="20"/>
-          <w:szCs w:val="20"/>
-        </w:rPr>
-        <w:t>_data</w:t>
+      <w:r>
+        <w:rPr>
+          <w:rFonts w:ascii="Courier New" w:eastAsia="Times New Roman" w:hAnsi="Courier New" w:cs="Courier New"/>
+          <w:sz w:val="20"/>
+          <w:szCs w:val="20"/>
+        </w:rPr>
+        <w:t>self.experimental_data</w:t>
       </w:r>
       <w:proofErr w:type="spellEnd"/>
       <w:r>
@@ -2704,23 +2660,13 @@
         <w:t xml:space="preserve">        </w:t>
       </w:r>
       <w:proofErr w:type="spellStart"/>
-      <w:proofErr w:type="gramStart"/>
-      <w:r>
-        <w:rPr>
-          <w:rFonts w:ascii="Courier New" w:eastAsia="Times New Roman" w:hAnsi="Courier New" w:cs="Courier New"/>
-          <w:sz w:val="20"/>
-          <w:szCs w:val="20"/>
-        </w:rPr>
-        <w:t>self.qualitative</w:t>
-      </w:r>
-      <w:proofErr w:type="gramEnd"/>
-      <w:r>
-        <w:rPr>
-          <w:rFonts w:ascii="Courier New" w:eastAsia="Times New Roman" w:hAnsi="Courier New" w:cs="Courier New"/>
-          <w:sz w:val="20"/>
-          <w:szCs w:val="20"/>
-        </w:rPr>
-        <w:t>_data</w:t>
+      <w:r>
+        <w:rPr>
+          <w:rFonts w:ascii="Courier New" w:eastAsia="Times New Roman" w:hAnsi="Courier New" w:cs="Courier New"/>
+          <w:sz w:val="20"/>
+          <w:szCs w:val="20"/>
+        </w:rPr>
+        <w:t>self.qualitative_data</w:t>
       </w:r>
       <w:proofErr w:type="spellEnd"/>
       <w:r>
@@ -2882,25 +2828,7 @@
           <w:sz w:val="20"/>
           <w:szCs w:val="20"/>
         </w:rPr>
-        <w:t xml:space="preserve">        </w:t>
-      </w:r>
-      <w:proofErr w:type="gramStart"/>
-      <w:r>
-        <w:rPr>
-          <w:rFonts w:ascii="Courier New" w:eastAsia="Times New Roman" w:hAnsi="Courier New" w:cs="Courier New"/>
-          <w:sz w:val="20"/>
-          <w:szCs w:val="20"/>
-        </w:rPr>
-        <w:t>print(</w:t>
-      </w:r>
-      <w:proofErr w:type="gramEnd"/>
-      <w:r>
-        <w:rPr>
-          <w:rFonts w:ascii="Courier New" w:eastAsia="Times New Roman" w:hAnsi="Courier New" w:cs="Courier New"/>
-          <w:sz w:val="20"/>
-          <w:szCs w:val="20"/>
-        </w:rPr>
-        <w:t>"Conducting systematic literature review...")</w:t>
+        <w:t xml:space="preserve">        print("Conducting systematic literature review...")</w:t>
       </w:r>
     </w:p>
     <w:p>
@@ -2979,23 +2907,13 @@
         <w:t xml:space="preserve">        </w:t>
       </w:r>
       <w:proofErr w:type="spellStart"/>
-      <w:proofErr w:type="gramStart"/>
-      <w:r>
-        <w:rPr>
-          <w:rFonts w:ascii="Courier New" w:eastAsia="Times New Roman" w:hAnsi="Courier New" w:cs="Courier New"/>
-          <w:sz w:val="20"/>
-          <w:szCs w:val="20"/>
-        </w:rPr>
-        <w:t>self.literature</w:t>
-      </w:r>
-      <w:proofErr w:type="gramEnd"/>
-      <w:r>
-        <w:rPr>
-          <w:rFonts w:ascii="Courier New" w:eastAsia="Times New Roman" w:hAnsi="Courier New" w:cs="Courier New"/>
-          <w:sz w:val="20"/>
-          <w:szCs w:val="20"/>
-        </w:rPr>
-        <w:t>_review_complete</w:t>
+      <w:r>
+        <w:rPr>
+          <w:rFonts w:ascii="Courier New" w:eastAsia="Times New Roman" w:hAnsi="Courier New" w:cs="Courier New"/>
+          <w:sz w:val="20"/>
+          <w:szCs w:val="20"/>
+        </w:rPr>
+        <w:t>self.literature_review_complete</w:t>
       </w:r>
       <w:proofErr w:type="spellEnd"/>
       <w:r>
@@ -3042,25 +2960,7 @@
           <w:sz w:val="20"/>
           <w:szCs w:val="20"/>
         </w:rPr>
-        <w:t xml:space="preserve">        </w:t>
-      </w:r>
-      <w:proofErr w:type="gramStart"/>
-      <w:r>
-        <w:rPr>
-          <w:rFonts w:ascii="Courier New" w:eastAsia="Times New Roman" w:hAnsi="Courier New" w:cs="Courier New"/>
-          <w:sz w:val="20"/>
-          <w:szCs w:val="20"/>
-        </w:rPr>
-        <w:t>print(</w:t>
-      </w:r>
-      <w:proofErr w:type="gramEnd"/>
-      <w:r>
-        <w:rPr>
-          <w:rFonts w:ascii="Courier New" w:eastAsia="Times New Roman" w:hAnsi="Courier New" w:cs="Courier New"/>
-          <w:sz w:val="20"/>
-          <w:szCs w:val="20"/>
-        </w:rPr>
-        <w:t>"Literature review complete.")</w:t>
+        <w:t xml:space="preserve">        print("Literature review complete.")</w:t>
       </w:r>
     </w:p>
     <w:p>
@@ -3181,25 +3081,7 @@
           <w:sz w:val="20"/>
           <w:szCs w:val="20"/>
         </w:rPr>
-        <w:t xml:space="preserve">        </w:t>
-      </w:r>
-      <w:proofErr w:type="gramStart"/>
-      <w:r>
-        <w:rPr>
-          <w:rFonts w:ascii="Courier New" w:eastAsia="Times New Roman" w:hAnsi="Courier New" w:cs="Courier New"/>
-          <w:sz w:val="20"/>
-          <w:szCs w:val="20"/>
-        </w:rPr>
-        <w:t>print(</w:t>
-      </w:r>
-      <w:proofErr w:type="gramEnd"/>
-      <w:r>
-        <w:rPr>
-          <w:rFonts w:ascii="Courier New" w:eastAsia="Times New Roman" w:hAnsi="Courier New" w:cs="Courier New"/>
-          <w:sz w:val="20"/>
-          <w:szCs w:val="20"/>
-        </w:rPr>
-        <w:t>"Obtaining ethical approval...")</w:t>
+        <w:t xml:space="preserve">        print("Obtaining ethical approval...")</w:t>
       </w:r>
     </w:p>
     <w:p>
@@ -3276,23 +3158,13 @@
         <w:t xml:space="preserve">        </w:t>
       </w:r>
       <w:proofErr w:type="spellStart"/>
-      <w:proofErr w:type="gramStart"/>
-      <w:r>
-        <w:rPr>
-          <w:rFonts w:ascii="Courier New" w:eastAsia="Times New Roman" w:hAnsi="Courier New" w:cs="Courier New"/>
-          <w:sz w:val="20"/>
-          <w:szCs w:val="20"/>
-        </w:rPr>
-        <w:t>self.ethical</w:t>
-      </w:r>
-      <w:proofErr w:type="gramEnd"/>
-      <w:r>
-        <w:rPr>
-          <w:rFonts w:ascii="Courier New" w:eastAsia="Times New Roman" w:hAnsi="Courier New" w:cs="Courier New"/>
-          <w:sz w:val="20"/>
-          <w:szCs w:val="20"/>
-        </w:rPr>
-        <w:t>_approval_obtained</w:t>
+      <w:r>
+        <w:rPr>
+          <w:rFonts w:ascii="Courier New" w:eastAsia="Times New Roman" w:hAnsi="Courier New" w:cs="Courier New"/>
+          <w:sz w:val="20"/>
+          <w:szCs w:val="20"/>
+        </w:rPr>
+        <w:t>self.ethical_approval_obtained</w:t>
       </w:r>
       <w:proofErr w:type="spellEnd"/>
       <w:r>
@@ -3338,25 +3210,7 @@
           <w:sz w:val="20"/>
           <w:szCs w:val="20"/>
         </w:rPr>
-        <w:t xml:space="preserve">        </w:t>
-      </w:r>
-      <w:proofErr w:type="gramStart"/>
-      <w:r>
-        <w:rPr>
-          <w:rFonts w:ascii="Courier New" w:eastAsia="Times New Roman" w:hAnsi="Courier New" w:cs="Courier New"/>
-          <w:sz w:val="20"/>
-          <w:szCs w:val="20"/>
-        </w:rPr>
-        <w:t>print(</w:t>
-      </w:r>
-      <w:proofErr w:type="gramEnd"/>
-      <w:r>
-        <w:rPr>
-          <w:rFonts w:ascii="Courier New" w:eastAsia="Times New Roman" w:hAnsi="Courier New" w:cs="Courier New"/>
-          <w:sz w:val="20"/>
-          <w:szCs w:val="20"/>
-        </w:rPr>
-        <w:t>"Ethical approval obtained.")</w:t>
+        <w:t xml:space="preserve">        print("Ethical approval obtained.")</w:t>
       </w:r>
     </w:p>
     <w:p>
@@ -3490,23 +3344,13 @@
         <w:t xml:space="preserve">        if not </w:t>
       </w:r>
       <w:proofErr w:type="spellStart"/>
-      <w:proofErr w:type="gramStart"/>
-      <w:r>
-        <w:rPr>
-          <w:rFonts w:ascii="Courier New" w:eastAsia="Times New Roman" w:hAnsi="Courier New" w:cs="Courier New"/>
-          <w:sz w:val="20"/>
-          <w:szCs w:val="20"/>
-        </w:rPr>
-        <w:t>self.literature</w:t>
-      </w:r>
-      <w:proofErr w:type="gramEnd"/>
-      <w:r>
-        <w:rPr>
-          <w:rFonts w:ascii="Courier New" w:eastAsia="Times New Roman" w:hAnsi="Courier New" w:cs="Courier New"/>
-          <w:sz w:val="20"/>
-          <w:szCs w:val="20"/>
-        </w:rPr>
-        <w:t>_review_complete</w:t>
+      <w:r>
+        <w:rPr>
+          <w:rFonts w:ascii="Courier New" w:eastAsia="Times New Roman" w:hAnsi="Courier New" w:cs="Courier New"/>
+          <w:sz w:val="20"/>
+          <w:szCs w:val="20"/>
+        </w:rPr>
+        <w:t>self.literature_review_complete</w:t>
       </w:r>
       <w:proofErr w:type="spellEnd"/>
       <w:r>
@@ -3570,25 +3414,7 @@
           <w:sz w:val="20"/>
           <w:szCs w:val="20"/>
         </w:rPr>
-        <w:t xml:space="preserve">            raise </w:t>
-      </w:r>
-      <w:proofErr w:type="gramStart"/>
-      <w:r>
-        <w:rPr>
-          <w:rFonts w:ascii="Courier New" w:eastAsia="Times New Roman" w:hAnsi="Courier New" w:cs="Courier New"/>
-          <w:sz w:val="20"/>
-          <w:szCs w:val="20"/>
-        </w:rPr>
-        <w:t>Exception(</w:t>
-      </w:r>
-      <w:proofErr w:type="gramEnd"/>
-      <w:r>
-        <w:rPr>
-          <w:rFonts w:ascii="Courier New" w:eastAsia="Times New Roman" w:hAnsi="Courier New" w:cs="Courier New"/>
-          <w:sz w:val="20"/>
-          <w:szCs w:val="20"/>
-        </w:rPr>
-        <w:t>"Complete literature review and obtain ethical approval first.")</w:t>
+        <w:t xml:space="preserve">            raise Exception("Complete literature review and obtain ethical approval first.")</w:t>
       </w:r>
     </w:p>
     <w:p>
@@ -3662,25 +3488,7 @@
           <w:sz w:val="20"/>
           <w:szCs w:val="20"/>
         </w:rPr>
-        <w:t xml:space="preserve">        </w:t>
-      </w:r>
-      <w:proofErr w:type="gramStart"/>
-      <w:r>
-        <w:rPr>
-          <w:rFonts w:ascii="Courier New" w:eastAsia="Times New Roman" w:hAnsi="Courier New" w:cs="Courier New"/>
-          <w:sz w:val="20"/>
-          <w:szCs w:val="20"/>
-        </w:rPr>
-        <w:t>print(</w:t>
-      </w:r>
-      <w:proofErr w:type="gramEnd"/>
-      <w:r>
-        <w:rPr>
-          <w:rFonts w:ascii="Courier New" w:eastAsia="Times New Roman" w:hAnsi="Courier New" w:cs="Courier New"/>
-          <w:sz w:val="20"/>
-          <w:szCs w:val="20"/>
-        </w:rPr>
-        <w:t>"Starting randomized controlled trials (RCTs)...")</w:t>
+        <w:t xml:space="preserve">        print("Starting randomized controlled trials (RCTs)...")</w:t>
       </w:r>
     </w:p>
     <w:p>
@@ -3793,23 +3601,13 @@
         <w:t xml:space="preserve"> = </w:t>
       </w:r>
       <w:proofErr w:type="spellStart"/>
-      <w:proofErr w:type="gramStart"/>
-      <w:r>
-        <w:rPr>
-          <w:rFonts w:ascii="Courier New" w:eastAsia="Times New Roman" w:hAnsi="Courier New" w:cs="Courier New"/>
-          <w:sz w:val="20"/>
-          <w:szCs w:val="20"/>
-        </w:rPr>
-        <w:t>np.random</w:t>
-      </w:r>
-      <w:proofErr w:type="gramEnd"/>
-      <w:r>
-        <w:rPr>
-          <w:rFonts w:ascii="Courier New" w:eastAsia="Times New Roman" w:hAnsi="Courier New" w:cs="Courier New"/>
-          <w:sz w:val="20"/>
-          <w:szCs w:val="20"/>
-        </w:rPr>
-        <w:t>.choice</w:t>
+      <w:r>
+        <w:rPr>
+          <w:rFonts w:ascii="Courier New" w:eastAsia="Times New Roman" w:hAnsi="Courier New" w:cs="Courier New"/>
+          <w:sz w:val="20"/>
+          <w:szCs w:val="20"/>
+        </w:rPr>
+        <w:t>np.random.choice</w:t>
       </w:r>
       <w:proofErr w:type="spellEnd"/>
       <w:r>
@@ -3894,23 +3692,13 @@
         <w:t xml:space="preserve"> = </w:t>
       </w:r>
       <w:proofErr w:type="spellStart"/>
-      <w:proofErr w:type="gramStart"/>
-      <w:r>
-        <w:rPr>
-          <w:rFonts w:ascii="Courier New" w:eastAsia="Times New Roman" w:hAnsi="Courier New" w:cs="Courier New"/>
-          <w:sz w:val="20"/>
-          <w:szCs w:val="20"/>
-        </w:rPr>
-        <w:t>np.random</w:t>
-      </w:r>
-      <w:proofErr w:type="gramEnd"/>
-      <w:r>
-        <w:rPr>
-          <w:rFonts w:ascii="Courier New" w:eastAsia="Times New Roman" w:hAnsi="Courier New" w:cs="Courier New"/>
-          <w:sz w:val="20"/>
-          <w:szCs w:val="20"/>
-        </w:rPr>
-        <w:t>.normal</w:t>
+      <w:r>
+        <w:rPr>
+          <w:rFonts w:ascii="Courier New" w:eastAsia="Times New Roman" w:hAnsi="Courier New" w:cs="Courier New"/>
+          <w:sz w:val="20"/>
+          <w:szCs w:val="20"/>
+        </w:rPr>
+        <w:t>np.random.normal</w:t>
       </w:r>
       <w:proofErr w:type="spellEnd"/>
       <w:r>
@@ -3995,23 +3783,13 @@
         <w:t xml:space="preserve"> = </w:t>
       </w:r>
       <w:proofErr w:type="spellStart"/>
-      <w:proofErr w:type="gramStart"/>
-      <w:r>
-        <w:rPr>
-          <w:rFonts w:ascii="Courier New" w:eastAsia="Times New Roman" w:hAnsi="Courier New" w:cs="Courier New"/>
-          <w:sz w:val="20"/>
-          <w:szCs w:val="20"/>
-        </w:rPr>
-        <w:t>np.random</w:t>
-      </w:r>
-      <w:proofErr w:type="gramEnd"/>
-      <w:r>
-        <w:rPr>
-          <w:rFonts w:ascii="Courier New" w:eastAsia="Times New Roman" w:hAnsi="Courier New" w:cs="Courier New"/>
-          <w:sz w:val="20"/>
-          <w:szCs w:val="20"/>
-        </w:rPr>
-        <w:t>.normal</w:t>
+      <w:r>
+        <w:rPr>
+          <w:rFonts w:ascii="Courier New" w:eastAsia="Times New Roman" w:hAnsi="Courier New" w:cs="Courier New"/>
+          <w:sz w:val="20"/>
+          <w:szCs w:val="20"/>
+        </w:rPr>
+        <w:t>np.random.normal</w:t>
       </w:r>
       <w:proofErr w:type="spellEnd"/>
       <w:r>
@@ -4096,23 +3874,13 @@
         <w:t xml:space="preserve"> = </w:t>
       </w:r>
       <w:proofErr w:type="spellStart"/>
-      <w:proofErr w:type="gramStart"/>
-      <w:r>
-        <w:rPr>
-          <w:rFonts w:ascii="Courier New" w:eastAsia="Times New Roman" w:hAnsi="Courier New" w:cs="Courier New"/>
-          <w:sz w:val="20"/>
-          <w:szCs w:val="20"/>
-        </w:rPr>
-        <w:t>np.random</w:t>
-      </w:r>
-      <w:proofErr w:type="gramEnd"/>
-      <w:r>
-        <w:rPr>
-          <w:rFonts w:ascii="Courier New" w:eastAsia="Times New Roman" w:hAnsi="Courier New" w:cs="Courier New"/>
-          <w:sz w:val="20"/>
-          <w:szCs w:val="20"/>
-        </w:rPr>
-        <w:t>.normal</w:t>
+      <w:r>
+        <w:rPr>
+          <w:rFonts w:ascii="Courier New" w:eastAsia="Times New Roman" w:hAnsi="Courier New" w:cs="Courier New"/>
+          <w:sz w:val="20"/>
+          <w:szCs w:val="20"/>
+        </w:rPr>
+        <w:t>np.random.normal</w:t>
       </w:r>
       <w:proofErr w:type="spellEnd"/>
       <w:r>
@@ -4215,23 +3983,13 @@
         <w:t xml:space="preserve"> = </w:t>
       </w:r>
       <w:proofErr w:type="spellStart"/>
-      <w:proofErr w:type="gramStart"/>
-      <w:r>
-        <w:rPr>
-          <w:rFonts w:ascii="Courier New" w:eastAsia="Times New Roman" w:hAnsi="Courier New" w:cs="Courier New"/>
-          <w:sz w:val="20"/>
-          <w:szCs w:val="20"/>
-        </w:rPr>
-        <w:t>np.random</w:t>
-      </w:r>
-      <w:proofErr w:type="gramEnd"/>
-      <w:r>
-        <w:rPr>
-          <w:rFonts w:ascii="Courier New" w:eastAsia="Times New Roman" w:hAnsi="Courier New" w:cs="Courier New"/>
-          <w:sz w:val="20"/>
-          <w:szCs w:val="20"/>
-        </w:rPr>
-        <w:t>.normal</w:t>
+      <w:r>
+        <w:rPr>
+          <w:rFonts w:ascii="Courier New" w:eastAsia="Times New Roman" w:hAnsi="Courier New" w:cs="Courier New"/>
+          <w:sz w:val="20"/>
+          <w:szCs w:val="20"/>
+        </w:rPr>
+        <w:t>np.random.normal</w:t>
       </w:r>
       <w:proofErr w:type="spellEnd"/>
       <w:r>
@@ -4353,23 +4111,13 @@
         <w:t xml:space="preserve">        </w:t>
       </w:r>
       <w:proofErr w:type="spellStart"/>
-      <w:proofErr w:type="gramStart"/>
-      <w:r>
-        <w:rPr>
-          <w:rFonts w:ascii="Courier New" w:eastAsia="Times New Roman" w:hAnsi="Courier New" w:cs="Courier New"/>
-          <w:sz w:val="20"/>
-          <w:szCs w:val="20"/>
-        </w:rPr>
-        <w:t>self.experimental</w:t>
-      </w:r>
-      <w:proofErr w:type="gramEnd"/>
-      <w:r>
-        <w:rPr>
-          <w:rFonts w:ascii="Courier New" w:eastAsia="Times New Roman" w:hAnsi="Courier New" w:cs="Courier New"/>
-          <w:sz w:val="20"/>
-          <w:szCs w:val="20"/>
-        </w:rPr>
-        <w:t>_data</w:t>
+      <w:r>
+        <w:rPr>
+          <w:rFonts w:ascii="Courier New" w:eastAsia="Times New Roman" w:hAnsi="Courier New" w:cs="Courier New"/>
+          <w:sz w:val="20"/>
+          <w:szCs w:val="20"/>
+        </w:rPr>
+        <w:t>self.experimental_data</w:t>
       </w:r>
       <w:proofErr w:type="spellEnd"/>
       <w:r>
@@ -4436,23 +4184,13 @@
         <w:t xml:space="preserve">            '</w:t>
       </w:r>
       <w:proofErr w:type="spellStart"/>
-      <w:proofErr w:type="gramStart"/>
-      <w:r>
-        <w:rPr>
-          <w:rFonts w:ascii="Courier New" w:eastAsia="Times New Roman" w:hAnsi="Courier New" w:cs="Courier New"/>
-          <w:sz w:val="20"/>
-          <w:szCs w:val="20"/>
-        </w:rPr>
-        <w:t>arepa</w:t>
-      </w:r>
-      <w:proofErr w:type="gramEnd"/>
-      <w:r>
-        <w:rPr>
-          <w:rFonts w:ascii="Courier New" w:eastAsia="Times New Roman" w:hAnsi="Courier New" w:cs="Courier New"/>
-          <w:sz w:val="20"/>
-          <w:szCs w:val="20"/>
-        </w:rPr>
-        <w:t>_group</w:t>
+      <w:r>
+        <w:rPr>
+          <w:rFonts w:ascii="Courier New" w:eastAsia="Times New Roman" w:hAnsi="Courier New" w:cs="Courier New"/>
+          <w:sz w:val="20"/>
+          <w:szCs w:val="20"/>
+        </w:rPr>
+        <w:t>arepa_group</w:t>
       </w:r>
       <w:proofErr w:type="spellEnd"/>
       <w:r>
@@ -4519,23 +4257,13 @@
         <w:t xml:space="preserve">            '</w:t>
       </w:r>
       <w:proofErr w:type="spellStart"/>
-      <w:proofErr w:type="gramStart"/>
-      <w:r>
-        <w:rPr>
-          <w:rFonts w:ascii="Courier New" w:eastAsia="Times New Roman" w:hAnsi="Courier New" w:cs="Courier New"/>
-          <w:sz w:val="20"/>
-          <w:szCs w:val="20"/>
-        </w:rPr>
-        <w:t>high</w:t>
-      </w:r>
-      <w:proofErr w:type="gramEnd"/>
-      <w:r>
-        <w:rPr>
-          <w:rFonts w:ascii="Courier New" w:eastAsia="Times New Roman" w:hAnsi="Courier New" w:cs="Courier New"/>
-          <w:sz w:val="20"/>
-          <w:szCs w:val="20"/>
-        </w:rPr>
-        <w:t>_altitude</w:t>
+      <w:r>
+        <w:rPr>
+          <w:rFonts w:ascii="Courier New" w:eastAsia="Times New Roman" w:hAnsi="Courier New" w:cs="Courier New"/>
+          <w:sz w:val="20"/>
+          <w:szCs w:val="20"/>
+        </w:rPr>
+        <w:t>high_altitude</w:t>
       </w:r>
       <w:proofErr w:type="spellEnd"/>
       <w:r>
@@ -4602,23 +4330,13 @@
         <w:t xml:space="preserve">            '</w:t>
       </w:r>
       <w:proofErr w:type="spellStart"/>
-      <w:proofErr w:type="gramStart"/>
-      <w:r>
-        <w:rPr>
-          <w:rFonts w:ascii="Courier New" w:eastAsia="Times New Roman" w:hAnsi="Courier New" w:cs="Courier New"/>
-          <w:sz w:val="20"/>
-          <w:szCs w:val="20"/>
-        </w:rPr>
-        <w:t>sleep</w:t>
-      </w:r>
-      <w:proofErr w:type="gramEnd"/>
-      <w:r>
-        <w:rPr>
-          <w:rFonts w:ascii="Courier New" w:eastAsia="Times New Roman" w:hAnsi="Courier New" w:cs="Courier New"/>
-          <w:sz w:val="20"/>
-          <w:szCs w:val="20"/>
-        </w:rPr>
-        <w:t>_deprivation</w:t>
+      <w:r>
+        <w:rPr>
+          <w:rFonts w:ascii="Courier New" w:eastAsia="Times New Roman" w:hAnsi="Courier New" w:cs="Courier New"/>
+          <w:sz w:val="20"/>
+          <w:szCs w:val="20"/>
+        </w:rPr>
+        <w:t>sleep_deprivation</w:t>
       </w:r>
       <w:proofErr w:type="spellEnd"/>
       <w:r>
@@ -4685,23 +4403,13 @@
         <w:t xml:space="preserve">            '</w:t>
       </w:r>
       <w:proofErr w:type="spellStart"/>
-      <w:proofErr w:type="gramStart"/>
-      <w:r>
-        <w:rPr>
-          <w:rFonts w:ascii="Courier New" w:eastAsia="Times New Roman" w:hAnsi="Courier New" w:cs="Courier New"/>
-          <w:sz w:val="20"/>
-          <w:szCs w:val="20"/>
-        </w:rPr>
-        <w:t>cognitive</w:t>
-      </w:r>
-      <w:proofErr w:type="gramEnd"/>
-      <w:r>
-        <w:rPr>
-          <w:rFonts w:ascii="Courier New" w:eastAsia="Times New Roman" w:hAnsi="Courier New" w:cs="Courier New"/>
-          <w:sz w:val="20"/>
-          <w:szCs w:val="20"/>
-        </w:rPr>
-        <w:t>_scores</w:t>
+      <w:r>
+        <w:rPr>
+          <w:rFonts w:ascii="Courier New" w:eastAsia="Times New Roman" w:hAnsi="Courier New" w:cs="Courier New"/>
+          <w:sz w:val="20"/>
+          <w:szCs w:val="20"/>
+        </w:rPr>
+        <w:t>cognitive_scores</w:t>
       </w:r>
       <w:proofErr w:type="spellEnd"/>
       <w:r>
@@ -4768,34 +4476,6 @@
         <w:t xml:space="preserve">            '</w:t>
       </w:r>
       <w:proofErr w:type="spellStart"/>
-      <w:proofErr w:type="gramStart"/>
-      <w:r>
-        <w:rPr>
-          <w:rFonts w:ascii="Courier New" w:eastAsia="Times New Roman" w:hAnsi="Courier New" w:cs="Courier New"/>
-          <w:sz w:val="20"/>
-          <w:szCs w:val="20"/>
-        </w:rPr>
-        <w:t>mood</w:t>
-      </w:r>
-      <w:proofErr w:type="gramEnd"/>
-      <w:r>
-        <w:rPr>
-          <w:rFonts w:ascii="Courier New" w:eastAsia="Times New Roman" w:hAnsi="Courier New" w:cs="Courier New"/>
-          <w:sz w:val="20"/>
-          <w:szCs w:val="20"/>
-        </w:rPr>
-        <w:t>_scores</w:t>
-      </w:r>
-      <w:proofErr w:type="spellEnd"/>
-      <w:r>
-        <w:rPr>
-          <w:rFonts w:ascii="Courier New" w:eastAsia="Times New Roman" w:hAnsi="Courier New" w:cs="Courier New"/>
-          <w:sz w:val="20"/>
-          <w:szCs w:val="20"/>
-        </w:rPr>
-        <w:t xml:space="preserve">': </w:t>
-      </w:r>
-      <w:proofErr w:type="spellStart"/>
       <w:r>
         <w:rPr>
           <w:rFonts w:ascii="Courier New" w:eastAsia="Times New Roman" w:hAnsi="Courier New" w:cs="Courier New"/>
@@ -4805,6 +4485,14 @@
         <w:t>mood_scores</w:t>
       </w:r>
       <w:proofErr w:type="spellEnd"/>
+      <w:r>
+        <w:rPr>
+          <w:rFonts w:ascii="Courier New" w:eastAsia="Times New Roman" w:hAnsi="Courier New" w:cs="Courier New"/>
+          <w:sz w:val="20"/>
+          <w:szCs w:val="20"/>
+        </w:rPr>
+        <w:t>': mood_scores</w:t>
+      </w:r>
     </w:p>
     <w:p>
       <w:pPr>
@@ -4914,25 +4602,7 @@
           <w:sz w:val="20"/>
           <w:szCs w:val="20"/>
         </w:rPr>
-        <w:t xml:space="preserve">        </w:t>
-      </w:r>
-      <w:proofErr w:type="gramStart"/>
-      <w:r>
-        <w:rPr>
-          <w:rFonts w:ascii="Courier New" w:eastAsia="Times New Roman" w:hAnsi="Courier New" w:cs="Courier New"/>
-          <w:sz w:val="20"/>
-          <w:szCs w:val="20"/>
-        </w:rPr>
-        <w:t>print(</w:t>
-      </w:r>
-      <w:proofErr w:type="gramEnd"/>
-      <w:r>
-        <w:rPr>
-          <w:rFonts w:ascii="Courier New" w:eastAsia="Times New Roman" w:hAnsi="Courier New" w:cs="Courier New"/>
-          <w:sz w:val="20"/>
-          <w:szCs w:val="20"/>
-        </w:rPr>
-        <w:t>"RCTs complete and data collected.")</w:t>
+        <w:t xml:space="preserve">        print("RCTs complete and data collected.")</w:t>
       </w:r>
     </w:p>
     <w:p>
@@ -5098,23 +4768,13 @@
         <w:t xml:space="preserve">        if </w:t>
       </w:r>
       <w:proofErr w:type="spellStart"/>
-      <w:proofErr w:type="gramStart"/>
-      <w:r>
-        <w:rPr>
-          <w:rFonts w:ascii="Courier New" w:eastAsia="Times New Roman" w:hAnsi="Courier New" w:cs="Courier New"/>
-          <w:sz w:val="20"/>
-          <w:szCs w:val="20"/>
-        </w:rPr>
-        <w:t>self.experimental</w:t>
-      </w:r>
-      <w:proofErr w:type="gramEnd"/>
-      <w:r>
-        <w:rPr>
-          <w:rFonts w:ascii="Courier New" w:eastAsia="Times New Roman" w:hAnsi="Courier New" w:cs="Courier New"/>
-          <w:sz w:val="20"/>
-          <w:szCs w:val="20"/>
-        </w:rPr>
-        <w:t>_data</w:t>
+      <w:r>
+        <w:rPr>
+          <w:rFonts w:ascii="Courier New" w:eastAsia="Times New Roman" w:hAnsi="Courier New" w:cs="Courier New"/>
+          <w:sz w:val="20"/>
+          <w:szCs w:val="20"/>
+        </w:rPr>
+        <w:t>self.experimental_data</w:t>
       </w:r>
       <w:proofErr w:type="spellEnd"/>
       <w:r>
@@ -5160,25 +4820,7 @@
           <w:sz w:val="20"/>
           <w:szCs w:val="20"/>
         </w:rPr>
-        <w:t xml:space="preserve">            raise </w:t>
-      </w:r>
-      <w:proofErr w:type="gramStart"/>
-      <w:r>
-        <w:rPr>
-          <w:rFonts w:ascii="Courier New" w:eastAsia="Times New Roman" w:hAnsi="Courier New" w:cs="Courier New"/>
-          <w:sz w:val="20"/>
-          <w:szCs w:val="20"/>
-        </w:rPr>
-        <w:t>Exception(</w:t>
-      </w:r>
-      <w:proofErr w:type="gramEnd"/>
-      <w:r>
-        <w:rPr>
-          <w:rFonts w:ascii="Courier New" w:eastAsia="Times New Roman" w:hAnsi="Courier New" w:cs="Courier New"/>
-          <w:sz w:val="20"/>
-          <w:szCs w:val="20"/>
-        </w:rPr>
-        <w:t>"No experimental data to analyze.")</w:t>
+        <w:t xml:space="preserve">            raise Exception("No experimental data to analyze.")</w:t>
       </w:r>
     </w:p>
     <w:p>
@@ -5252,25 +4894,7 @@
           <w:sz w:val="20"/>
           <w:szCs w:val="20"/>
         </w:rPr>
-        <w:t xml:space="preserve">        </w:t>
-      </w:r>
-      <w:proofErr w:type="gramStart"/>
-      <w:r>
-        <w:rPr>
-          <w:rFonts w:ascii="Courier New" w:eastAsia="Times New Roman" w:hAnsi="Courier New" w:cs="Courier New"/>
-          <w:sz w:val="20"/>
-          <w:szCs w:val="20"/>
-        </w:rPr>
-        <w:t>print(</w:t>
-      </w:r>
-      <w:proofErr w:type="gramEnd"/>
-      <w:r>
-        <w:rPr>
-          <w:rFonts w:ascii="Courier New" w:eastAsia="Times New Roman" w:hAnsi="Courier New" w:cs="Courier New"/>
-          <w:sz w:val="20"/>
-          <w:szCs w:val="20"/>
-        </w:rPr>
-        <w:t>"Conducting quantitative data analysis...")</w:t>
+        <w:t xml:space="preserve">        print("Conducting quantitative data analysis...")</w:t>
       </w:r>
     </w:p>
     <w:p>
@@ -5310,23 +4934,13 @@
         <w:t xml:space="preserve">        data = </w:t>
       </w:r>
       <w:proofErr w:type="spellStart"/>
-      <w:proofErr w:type="gramStart"/>
-      <w:r>
-        <w:rPr>
-          <w:rFonts w:ascii="Courier New" w:eastAsia="Times New Roman" w:hAnsi="Courier New" w:cs="Courier New"/>
-          <w:sz w:val="20"/>
-          <w:szCs w:val="20"/>
-        </w:rPr>
-        <w:t>self.experimental</w:t>
-      </w:r>
-      <w:proofErr w:type="gramEnd"/>
-      <w:r>
-        <w:rPr>
-          <w:rFonts w:ascii="Courier New" w:eastAsia="Times New Roman" w:hAnsi="Courier New" w:cs="Courier New"/>
-          <w:sz w:val="20"/>
-          <w:szCs w:val="20"/>
-        </w:rPr>
-        <w:t>_data</w:t>
+      <w:r>
+        <w:rPr>
+          <w:rFonts w:ascii="Courier New" w:eastAsia="Times New Roman" w:hAnsi="Courier New" w:cs="Courier New"/>
+          <w:sz w:val="20"/>
+          <w:szCs w:val="20"/>
+        </w:rPr>
+        <w:t>self.experimental_data</w:t>
       </w:r>
       <w:proofErr w:type="spellEnd"/>
     </w:p>
@@ -5459,23 +5073,13 @@
         <w:t xml:space="preserve"> = </w:t>
       </w:r>
       <w:proofErr w:type="spellStart"/>
-      <w:proofErr w:type="gramStart"/>
-      <w:r>
-        <w:rPr>
-          <w:rFonts w:ascii="Courier New" w:eastAsia="Times New Roman" w:hAnsi="Courier New" w:cs="Courier New"/>
-          <w:sz w:val="20"/>
-          <w:szCs w:val="20"/>
-        </w:rPr>
-        <w:t>stats.f</w:t>
-      </w:r>
-      <w:proofErr w:type="gramEnd"/>
-      <w:r>
-        <w:rPr>
-          <w:rFonts w:ascii="Courier New" w:eastAsia="Times New Roman" w:hAnsi="Courier New" w:cs="Courier New"/>
-          <w:sz w:val="20"/>
-          <w:szCs w:val="20"/>
-        </w:rPr>
-        <w:t>_oneway</w:t>
+      <w:r>
+        <w:rPr>
+          <w:rFonts w:ascii="Courier New" w:eastAsia="Times New Roman" w:hAnsi="Courier New" w:cs="Courier New"/>
+          <w:sz w:val="20"/>
+          <w:szCs w:val="20"/>
+        </w:rPr>
+        <w:t>stats.f_oneway</w:t>
       </w:r>
       <w:proofErr w:type="spellEnd"/>
       <w:r>
@@ -5539,25 +5143,7 @@
           <w:sz w:val="20"/>
           <w:szCs w:val="20"/>
         </w:rPr>
-        <w:t xml:space="preserve">'] == </w:t>
-      </w:r>
-      <w:proofErr w:type="gramStart"/>
-      <w:r>
-        <w:rPr>
-          <w:rFonts w:ascii="Courier New" w:eastAsia="Times New Roman" w:hAnsi="Courier New" w:cs="Courier New"/>
-          <w:sz w:val="20"/>
-          <w:szCs w:val="20"/>
-        </w:rPr>
-        <w:t>0][</w:t>
-      </w:r>
-      <w:proofErr w:type="gramEnd"/>
-      <w:r>
-        <w:rPr>
-          <w:rFonts w:ascii="Courier New" w:eastAsia="Times New Roman" w:hAnsi="Courier New" w:cs="Courier New"/>
-          <w:sz w:val="20"/>
-          <w:szCs w:val="20"/>
-        </w:rPr>
-        <w:t>'</w:t>
+        <w:t>'] == 0]['</w:t>
       </w:r>
       <w:proofErr w:type="spellStart"/>
       <w:r>
@@ -5630,25 +5216,7 @@
           <w:sz w:val="20"/>
           <w:szCs w:val="20"/>
         </w:rPr>
-        <w:t xml:space="preserve">'] == </w:t>
-      </w:r>
-      <w:proofErr w:type="gramStart"/>
-      <w:r>
-        <w:rPr>
-          <w:rFonts w:ascii="Courier New" w:eastAsia="Times New Roman" w:hAnsi="Courier New" w:cs="Courier New"/>
-          <w:sz w:val="20"/>
-          <w:szCs w:val="20"/>
-        </w:rPr>
-        <w:t>1][</w:t>
-      </w:r>
-      <w:proofErr w:type="gramEnd"/>
-      <w:r>
-        <w:rPr>
-          <w:rFonts w:ascii="Courier New" w:eastAsia="Times New Roman" w:hAnsi="Courier New" w:cs="Courier New"/>
-          <w:sz w:val="20"/>
-          <w:szCs w:val="20"/>
-        </w:rPr>
-        <w:t>'</w:t>
+        <w:t>'] == 1]['</w:t>
       </w:r>
       <w:proofErr w:type="spellStart"/>
       <w:r>
@@ -5740,25 +5308,7 @@
           <w:sz w:val="20"/>
           <w:szCs w:val="20"/>
         </w:rPr>
-        <w:t xml:space="preserve">        </w:t>
-      </w:r>
-      <w:proofErr w:type="gramStart"/>
-      <w:r>
-        <w:rPr>
-          <w:rFonts w:ascii="Courier New" w:eastAsia="Times New Roman" w:hAnsi="Courier New" w:cs="Courier New"/>
-          <w:sz w:val="20"/>
-          <w:szCs w:val="20"/>
-        </w:rPr>
-        <w:t>print(</w:t>
-      </w:r>
-      <w:proofErr w:type="gramEnd"/>
-      <w:r>
-        <w:rPr>
-          <w:rFonts w:ascii="Courier New" w:eastAsia="Times New Roman" w:hAnsi="Courier New" w:cs="Courier New"/>
-          <w:sz w:val="20"/>
-          <w:szCs w:val="20"/>
-        </w:rPr>
-        <w:t xml:space="preserve">"ANOVA results:", </w:t>
+        <w:t xml:space="preserve">        print("ANOVA results:", </w:t>
       </w:r>
       <w:proofErr w:type="spellStart"/>
       <w:r>
@@ -5887,25 +5437,7 @@
           <w:sz w:val="20"/>
           <w:szCs w:val="20"/>
         </w:rPr>
-        <w:t xml:space="preserve">        X = </w:t>
-      </w:r>
-      <w:proofErr w:type="gramStart"/>
-      <w:r>
-        <w:rPr>
-          <w:rFonts w:ascii="Courier New" w:eastAsia="Times New Roman" w:hAnsi="Courier New" w:cs="Courier New"/>
-          <w:sz w:val="20"/>
-          <w:szCs w:val="20"/>
-        </w:rPr>
-        <w:t>data[</w:t>
-      </w:r>
-      <w:proofErr w:type="gramEnd"/>
-      <w:r>
-        <w:rPr>
-          <w:rFonts w:ascii="Courier New" w:eastAsia="Times New Roman" w:hAnsi="Courier New" w:cs="Courier New"/>
-          <w:sz w:val="20"/>
-          <w:szCs w:val="20"/>
-        </w:rPr>
-        <w:t>['</w:t>
+        <w:t xml:space="preserve">        X = data[['</w:t>
       </w:r>
       <w:proofErr w:type="spellStart"/>
       <w:r>
@@ -6054,7 +5586,6 @@
         <w:t xml:space="preserve">        reg = </w:t>
       </w:r>
       <w:proofErr w:type="spellStart"/>
-      <w:proofErr w:type="gramStart"/>
       <w:r>
         <w:rPr>
           <w:rFonts w:ascii="Courier New" w:eastAsia="Times New Roman" w:hAnsi="Courier New" w:cs="Courier New"/>
@@ -6070,16 +5601,7 @@
           <w:sz w:val="20"/>
           <w:szCs w:val="20"/>
         </w:rPr>
-        <w:t>(</w:t>
-      </w:r>
-      <w:proofErr w:type="gramEnd"/>
-      <w:r>
-        <w:rPr>
-          <w:rFonts w:ascii="Courier New" w:eastAsia="Times New Roman" w:hAnsi="Courier New" w:cs="Courier New"/>
-          <w:sz w:val="20"/>
-          <w:szCs w:val="20"/>
-        </w:rPr>
-        <w:t>).fit(X, y)</w:t>
+        <w:t>().fit(X, y)</w:t>
       </w:r>
     </w:p>
     <w:p>
@@ -6116,25 +5638,7 @@
           <w:sz w:val="20"/>
           <w:szCs w:val="20"/>
         </w:rPr>
-        <w:t xml:space="preserve">        </w:t>
-      </w:r>
-      <w:proofErr w:type="gramStart"/>
-      <w:r>
-        <w:rPr>
-          <w:rFonts w:ascii="Courier New" w:eastAsia="Times New Roman" w:hAnsi="Courier New" w:cs="Courier New"/>
-          <w:sz w:val="20"/>
-          <w:szCs w:val="20"/>
-        </w:rPr>
-        <w:t>print(</w:t>
-      </w:r>
-      <w:proofErr w:type="gramEnd"/>
-      <w:r>
-        <w:rPr>
-          <w:rFonts w:ascii="Courier New" w:eastAsia="Times New Roman" w:hAnsi="Courier New" w:cs="Courier New"/>
-          <w:sz w:val="20"/>
-          <w:szCs w:val="20"/>
-        </w:rPr>
-        <w:t xml:space="preserve">"Regression coefficients:", </w:t>
+        <w:t xml:space="preserve">        print("Regression coefficients:", </w:t>
       </w:r>
       <w:proofErr w:type="spellStart"/>
       <w:r>
@@ -6284,23 +5788,13 @@
         <w:t xml:space="preserve"> = </w:t>
       </w:r>
       <w:proofErr w:type="spellStart"/>
-      <w:proofErr w:type="gramStart"/>
-      <w:r>
-        <w:rPr>
-          <w:rFonts w:ascii="Courier New" w:eastAsia="Times New Roman" w:hAnsi="Courier New" w:cs="Courier New"/>
-          <w:sz w:val="20"/>
-          <w:szCs w:val="20"/>
-        </w:rPr>
-        <w:t>stats.ttest</w:t>
-      </w:r>
-      <w:proofErr w:type="gramEnd"/>
-      <w:r>
-        <w:rPr>
-          <w:rFonts w:ascii="Courier New" w:eastAsia="Times New Roman" w:hAnsi="Courier New" w:cs="Courier New"/>
-          <w:sz w:val="20"/>
-          <w:szCs w:val="20"/>
-        </w:rPr>
-        <w:t>_ind</w:t>
+      <w:r>
+        <w:rPr>
+          <w:rFonts w:ascii="Courier New" w:eastAsia="Times New Roman" w:hAnsi="Courier New" w:cs="Courier New"/>
+          <w:sz w:val="20"/>
+          <w:szCs w:val="20"/>
+        </w:rPr>
+        <w:t>stats.ttest_ind</w:t>
       </w:r>
       <w:proofErr w:type="spellEnd"/>
       <w:r>
@@ -6364,25 +5858,7 @@
           <w:sz w:val="20"/>
           <w:szCs w:val="20"/>
         </w:rPr>
-        <w:t xml:space="preserve">'] == </w:t>
-      </w:r>
-      <w:proofErr w:type="gramStart"/>
-      <w:r>
-        <w:rPr>
-          <w:rFonts w:ascii="Courier New" w:eastAsia="Times New Roman" w:hAnsi="Courier New" w:cs="Courier New"/>
-          <w:sz w:val="20"/>
-          <w:szCs w:val="20"/>
-        </w:rPr>
-        <w:t>0][</w:t>
-      </w:r>
-      <w:proofErr w:type="gramEnd"/>
-      <w:r>
-        <w:rPr>
-          <w:rFonts w:ascii="Courier New" w:eastAsia="Times New Roman" w:hAnsi="Courier New" w:cs="Courier New"/>
-          <w:sz w:val="20"/>
-          <w:szCs w:val="20"/>
-        </w:rPr>
-        <w:t>'</w:t>
+        <w:t>'] == 0]['</w:t>
       </w:r>
       <w:proofErr w:type="spellStart"/>
       <w:r>
@@ -6455,25 +5931,7 @@
           <w:sz w:val="20"/>
           <w:szCs w:val="20"/>
         </w:rPr>
-        <w:t xml:space="preserve">'] == </w:t>
-      </w:r>
-      <w:proofErr w:type="gramStart"/>
-      <w:r>
-        <w:rPr>
-          <w:rFonts w:ascii="Courier New" w:eastAsia="Times New Roman" w:hAnsi="Courier New" w:cs="Courier New"/>
-          <w:sz w:val="20"/>
-          <w:szCs w:val="20"/>
-        </w:rPr>
-        <w:t>1][</w:t>
-      </w:r>
-      <w:proofErr w:type="gramEnd"/>
-      <w:r>
-        <w:rPr>
-          <w:rFonts w:ascii="Courier New" w:eastAsia="Times New Roman" w:hAnsi="Courier New" w:cs="Courier New"/>
-          <w:sz w:val="20"/>
-          <w:szCs w:val="20"/>
-        </w:rPr>
-        <w:t>'</w:t>
+        <w:t>'] == 1]['</w:t>
       </w:r>
       <w:proofErr w:type="spellStart"/>
       <w:r>
@@ -6565,25 +6023,7 @@
           <w:sz w:val="20"/>
           <w:szCs w:val="20"/>
         </w:rPr>
-        <w:t xml:space="preserve">        </w:t>
-      </w:r>
-      <w:proofErr w:type="gramStart"/>
-      <w:r>
-        <w:rPr>
-          <w:rFonts w:ascii="Courier New" w:eastAsia="Times New Roman" w:hAnsi="Courier New" w:cs="Courier New"/>
-          <w:sz w:val="20"/>
-          <w:szCs w:val="20"/>
-        </w:rPr>
-        <w:t>print(</w:t>
-      </w:r>
-      <w:proofErr w:type="gramEnd"/>
-      <w:r>
-        <w:rPr>
-          <w:rFonts w:ascii="Courier New" w:eastAsia="Times New Roman" w:hAnsi="Courier New" w:cs="Courier New"/>
-          <w:sz w:val="20"/>
-          <w:szCs w:val="20"/>
-        </w:rPr>
-        <w:t xml:space="preserve">"T-test results:", </w:t>
+        <w:t xml:space="preserve">        print("T-test results:", </w:t>
       </w:r>
       <w:proofErr w:type="spellStart"/>
       <w:r>
@@ -6862,7 +6302,6 @@
         <w:t xml:space="preserve">        </w:t>
       </w:r>
       <w:proofErr w:type="spellStart"/>
-      <w:proofErr w:type="gramStart"/>
       <w:r>
         <w:rPr>
           <w:rFonts w:ascii="Courier New" w:eastAsia="Times New Roman" w:hAnsi="Courier New" w:cs="Courier New"/>
@@ -6872,7 +6311,6 @@
         <w:t>plt.figure</w:t>
       </w:r>
       <w:proofErr w:type="spellEnd"/>
-      <w:proofErr w:type="gramEnd"/>
       <w:r>
         <w:rPr>
           <w:rFonts w:ascii="Courier New" w:eastAsia="Times New Roman" w:hAnsi="Courier New" w:cs="Courier New"/>
@@ -6937,7 +6375,6 @@
         <w:t xml:space="preserve">        </w:t>
       </w:r>
       <w:proofErr w:type="spellStart"/>
-      <w:proofErr w:type="gramStart"/>
       <w:r>
         <w:rPr>
           <w:rFonts w:ascii="Courier New" w:eastAsia="Times New Roman" w:hAnsi="Courier New" w:cs="Courier New"/>
@@ -6947,7 +6384,6 @@
         <w:t>sns.histplot</w:t>
       </w:r>
       <w:proofErr w:type="spellEnd"/>
-      <w:proofErr w:type="gramEnd"/>
       <w:r>
         <w:rPr>
           <w:rFonts w:ascii="Courier New" w:eastAsia="Times New Roman" w:hAnsi="Courier New" w:cs="Courier New"/>
@@ -7048,7 +6484,6 @@
         <w:t xml:space="preserve">        </w:t>
       </w:r>
       <w:proofErr w:type="spellStart"/>
-      <w:proofErr w:type="gramStart"/>
       <w:r>
         <w:rPr>
           <w:rFonts w:ascii="Courier New" w:eastAsia="Times New Roman" w:hAnsi="Courier New" w:cs="Courier New"/>
@@ -7058,7 +6493,6 @@
         <w:t>plt.title</w:t>
       </w:r>
       <w:proofErr w:type="spellEnd"/>
-      <w:proofErr w:type="gramEnd"/>
       <w:r>
         <w:rPr>
           <w:rFonts w:ascii="Courier New" w:eastAsia="Times New Roman" w:hAnsi="Courier New" w:cs="Courier New"/>
@@ -7105,7 +6539,6 @@
         <w:t xml:space="preserve">        </w:t>
       </w:r>
       <w:proofErr w:type="spellStart"/>
-      <w:proofErr w:type="gramStart"/>
       <w:r>
         <w:rPr>
           <w:rFonts w:ascii="Courier New" w:eastAsia="Times New Roman" w:hAnsi="Courier New" w:cs="Courier New"/>
@@ -7115,7 +6548,6 @@
         <w:t>plt.xlabel</w:t>
       </w:r>
       <w:proofErr w:type="spellEnd"/>
-      <w:proofErr w:type="gramEnd"/>
       <w:r>
         <w:rPr>
           <w:rFonts w:ascii="Courier New" w:eastAsia="Times New Roman" w:hAnsi="Courier New" w:cs="Courier New"/>
@@ -7162,7 +6594,6 @@
         <w:t xml:space="preserve">        </w:t>
       </w:r>
       <w:proofErr w:type="spellStart"/>
-      <w:proofErr w:type="gramStart"/>
       <w:r>
         <w:rPr>
           <w:rFonts w:ascii="Courier New" w:eastAsia="Times New Roman" w:hAnsi="Courier New" w:cs="Courier New"/>
@@ -7172,7 +6603,6 @@
         <w:t>plt.ylabel</w:t>
       </w:r>
       <w:proofErr w:type="spellEnd"/>
-      <w:proofErr w:type="gramEnd"/>
       <w:r>
         <w:rPr>
           <w:rFonts w:ascii="Courier New" w:eastAsia="Times New Roman" w:hAnsi="Courier New" w:cs="Courier New"/>
@@ -7219,7 +6649,6 @@
         <w:t xml:space="preserve">        </w:t>
       </w:r>
       <w:proofErr w:type="spellStart"/>
-      <w:proofErr w:type="gramStart"/>
       <w:r>
         <w:rPr>
           <w:rFonts w:ascii="Courier New" w:eastAsia="Times New Roman" w:hAnsi="Courier New" w:cs="Courier New"/>
@@ -7229,7 +6658,6 @@
         <w:t>plt.legend</w:t>
       </w:r>
       <w:proofErr w:type="spellEnd"/>
-      <w:proofErr w:type="gramEnd"/>
       <w:r>
         <w:rPr>
           <w:rFonts w:ascii="Courier New" w:eastAsia="Times New Roman" w:hAnsi="Courier New" w:cs="Courier New"/>
@@ -7276,7 +6704,6 @@
         <w:t xml:space="preserve">        </w:t>
       </w:r>
       <w:proofErr w:type="spellStart"/>
-      <w:proofErr w:type="gramStart"/>
       <w:r>
         <w:rPr>
           <w:rFonts w:ascii="Courier New" w:eastAsia="Times New Roman" w:hAnsi="Courier New" w:cs="Courier New"/>
@@ -7286,7 +6713,6 @@
         <w:t>plt.show</w:t>
       </w:r>
       <w:proofErr w:type="spellEnd"/>
-      <w:proofErr w:type="gramEnd"/>
       <w:r>
         <w:rPr>
           <w:rFonts w:ascii="Courier New" w:eastAsia="Times New Roman" w:hAnsi="Courier New" w:cs="Courier New"/>
@@ -7407,7 +6833,6 @@
         <w:t xml:space="preserve">        </w:t>
       </w:r>
       <w:proofErr w:type="spellStart"/>
-      <w:proofErr w:type="gramStart"/>
       <w:r>
         <w:rPr>
           <w:rFonts w:ascii="Courier New" w:eastAsia="Times New Roman" w:hAnsi="Courier New" w:cs="Courier New"/>
@@ -7417,7 +6842,6 @@
         <w:t>plt.figure</w:t>
       </w:r>
       <w:proofErr w:type="spellEnd"/>
-      <w:proofErr w:type="gramEnd"/>
       <w:r>
         <w:rPr>
           <w:rFonts w:ascii="Courier New" w:eastAsia="Times New Roman" w:hAnsi="Courier New" w:cs="Courier New"/>
@@ -7482,7 +6906,6 @@
         <w:t xml:space="preserve">        </w:t>
       </w:r>
       <w:proofErr w:type="spellStart"/>
-      <w:proofErr w:type="gramStart"/>
       <w:r>
         <w:rPr>
           <w:rFonts w:ascii="Courier New" w:eastAsia="Times New Roman" w:hAnsi="Courier New" w:cs="Courier New"/>
@@ -7492,7 +6915,6 @@
         <w:t>sns.regplot</w:t>
       </w:r>
       <w:proofErr w:type="spellEnd"/>
-      <w:proofErr w:type="gramEnd"/>
       <w:r>
         <w:rPr>
           <w:rFonts w:ascii="Courier New" w:eastAsia="Times New Roman" w:hAnsi="Courier New" w:cs="Courier New"/>
@@ -7593,7 +7015,6 @@
         <w:t xml:space="preserve">        </w:t>
       </w:r>
       <w:proofErr w:type="spellStart"/>
-      <w:proofErr w:type="gramStart"/>
       <w:r>
         <w:rPr>
           <w:rFonts w:ascii="Courier New" w:eastAsia="Times New Roman" w:hAnsi="Courier New" w:cs="Courier New"/>
@@ -7603,7 +7024,6 @@
         <w:t>plt.title</w:t>
       </w:r>
       <w:proofErr w:type="spellEnd"/>
-      <w:proofErr w:type="gramEnd"/>
       <w:r>
         <w:rPr>
           <w:rFonts w:ascii="Courier New" w:eastAsia="Times New Roman" w:hAnsi="Courier New" w:cs="Courier New"/>
@@ -7650,7 +7070,6 @@
         <w:t xml:space="preserve">        </w:t>
       </w:r>
       <w:proofErr w:type="spellStart"/>
-      <w:proofErr w:type="gramStart"/>
       <w:r>
         <w:rPr>
           <w:rFonts w:ascii="Courier New" w:eastAsia="Times New Roman" w:hAnsi="Courier New" w:cs="Courier New"/>
@@ -7660,7 +7079,6 @@
         <w:t>plt.xlabel</w:t>
       </w:r>
       <w:proofErr w:type="spellEnd"/>
-      <w:proofErr w:type="gramEnd"/>
       <w:r>
         <w:rPr>
           <w:rFonts w:ascii="Courier New" w:eastAsia="Times New Roman" w:hAnsi="Courier New" w:cs="Courier New"/>
@@ -7707,7 +7125,6 @@
         <w:t xml:space="preserve">        </w:t>
       </w:r>
       <w:proofErr w:type="spellStart"/>
-      <w:proofErr w:type="gramStart"/>
       <w:r>
         <w:rPr>
           <w:rFonts w:ascii="Courier New" w:eastAsia="Times New Roman" w:hAnsi="Courier New" w:cs="Courier New"/>
@@ -7717,7 +7134,6 @@
         <w:t>plt.ylabel</w:t>
       </w:r>
       <w:proofErr w:type="spellEnd"/>
-      <w:proofErr w:type="gramEnd"/>
       <w:r>
         <w:rPr>
           <w:rFonts w:ascii="Courier New" w:eastAsia="Times New Roman" w:hAnsi="Courier New" w:cs="Courier New"/>
@@ -7764,7 +7180,6 @@
         <w:t xml:space="preserve">        </w:t>
       </w:r>
       <w:proofErr w:type="spellStart"/>
-      <w:proofErr w:type="gramStart"/>
       <w:r>
         <w:rPr>
           <w:rFonts w:ascii="Courier New" w:eastAsia="Times New Roman" w:hAnsi="Courier New" w:cs="Courier New"/>
@@ -7774,7 +7189,6 @@
         <w:t>plt.show</w:t>
       </w:r>
       <w:proofErr w:type="spellEnd"/>
-      <w:proofErr w:type="gramEnd"/>
       <w:r>
         <w:rPr>
           <w:rFonts w:ascii="Courier New" w:eastAsia="Times New Roman" w:hAnsi="Courier New" w:cs="Courier New"/>
@@ -7895,7 +7309,6 @@
         <w:t xml:space="preserve">        </w:t>
       </w:r>
       <w:proofErr w:type="spellStart"/>
-      <w:proofErr w:type="gramStart"/>
       <w:r>
         <w:rPr>
           <w:rFonts w:ascii="Courier New" w:eastAsia="Times New Roman" w:hAnsi="Courier New" w:cs="Courier New"/>
@@ -7905,7 +7318,6 @@
         <w:t>plt.figure</w:t>
       </w:r>
       <w:proofErr w:type="spellEnd"/>
-      <w:proofErr w:type="gramEnd"/>
       <w:r>
         <w:rPr>
           <w:rFonts w:ascii="Courier New" w:eastAsia="Times New Roman" w:hAnsi="Courier New" w:cs="Courier New"/>
@@ -7970,7 +7382,6 @@
         <w:t xml:space="preserve">        </w:t>
       </w:r>
       <w:proofErr w:type="spellStart"/>
-      <w:proofErr w:type="gramStart"/>
       <w:r>
         <w:rPr>
           <w:rFonts w:ascii="Courier New" w:eastAsia="Times New Roman" w:hAnsi="Courier New" w:cs="Courier New"/>
@@ -7980,7 +7391,6 @@
         <w:t>sns.scatterplot</w:t>
       </w:r>
       <w:proofErr w:type="spellEnd"/>
-      <w:proofErr w:type="gramEnd"/>
       <w:r>
         <w:rPr>
           <w:rFonts w:ascii="Courier New" w:eastAsia="Times New Roman" w:hAnsi="Courier New" w:cs="Courier New"/>
@@ -8081,7 +7491,6 @@
         <w:t xml:space="preserve">        </w:t>
       </w:r>
       <w:proofErr w:type="spellStart"/>
-      <w:proofErr w:type="gramStart"/>
       <w:r>
         <w:rPr>
           <w:rFonts w:ascii="Courier New" w:eastAsia="Times New Roman" w:hAnsi="Courier New" w:cs="Courier New"/>
@@ -8091,7 +7500,6 @@
         <w:t>plt.title</w:t>
       </w:r>
       <w:proofErr w:type="spellEnd"/>
-      <w:proofErr w:type="gramEnd"/>
       <w:r>
         <w:rPr>
           <w:rFonts w:ascii="Courier New" w:eastAsia="Times New Roman" w:hAnsi="Courier New" w:cs="Courier New"/>
@@ -8138,7 +7546,6 @@
         <w:t xml:space="preserve">        </w:t>
       </w:r>
       <w:proofErr w:type="spellStart"/>
-      <w:proofErr w:type="gramStart"/>
       <w:r>
         <w:rPr>
           <w:rFonts w:ascii="Courier New" w:eastAsia="Times New Roman" w:hAnsi="Courier New" w:cs="Courier New"/>
@@ -8148,7 +7555,6 @@
         <w:t>plt.xlabel</w:t>
       </w:r>
       <w:proofErr w:type="spellEnd"/>
-      <w:proofErr w:type="gramEnd"/>
       <w:r>
         <w:rPr>
           <w:rFonts w:ascii="Courier New" w:eastAsia="Times New Roman" w:hAnsi="Courier New" w:cs="Courier New"/>
@@ -8195,7 +7601,6 @@
         <w:t xml:space="preserve">        </w:t>
       </w:r>
       <w:proofErr w:type="spellStart"/>
-      <w:proofErr w:type="gramStart"/>
       <w:r>
         <w:rPr>
           <w:rFonts w:ascii="Courier New" w:eastAsia="Times New Roman" w:hAnsi="Courier New" w:cs="Courier New"/>
@@ -8205,7 +7610,6 @@
         <w:t>plt.ylabel</w:t>
       </w:r>
       <w:proofErr w:type="spellEnd"/>
-      <w:proofErr w:type="gramEnd"/>
       <w:r>
         <w:rPr>
           <w:rFonts w:ascii="Courier New" w:eastAsia="Times New Roman" w:hAnsi="Courier New" w:cs="Courier New"/>
@@ -8252,7 +7656,6 @@
         <w:t xml:space="preserve">        </w:t>
       </w:r>
       <w:proofErr w:type="spellStart"/>
-      <w:proofErr w:type="gramStart"/>
       <w:r>
         <w:rPr>
           <w:rFonts w:ascii="Courier New" w:eastAsia="Times New Roman" w:hAnsi="Courier New" w:cs="Courier New"/>
@@ -8262,7 +7665,6 @@
         <w:t>plt.legend</w:t>
       </w:r>
       <w:proofErr w:type="spellEnd"/>
-      <w:proofErr w:type="gramEnd"/>
       <w:r>
         <w:rPr>
           <w:rFonts w:ascii="Courier New" w:eastAsia="Times New Roman" w:hAnsi="Courier New" w:cs="Courier New"/>
@@ -8309,7 +7711,6 @@
         <w:t xml:space="preserve">        </w:t>
       </w:r>
       <w:proofErr w:type="spellStart"/>
-      <w:proofErr w:type="gramStart"/>
       <w:r>
         <w:rPr>
           <w:rFonts w:ascii="Courier New" w:eastAsia="Times New Roman" w:hAnsi="Courier New" w:cs="Courier New"/>
@@ -8319,7 +7720,6 @@
         <w:t>plt.show</w:t>
       </w:r>
       <w:proofErr w:type="spellEnd"/>
-      <w:proofErr w:type="gramEnd"/>
       <w:r>
         <w:rPr>
           <w:rFonts w:ascii="Courier New" w:eastAsia="Times New Roman" w:hAnsi="Courier New" w:cs="Courier New"/>
@@ -8604,25 +8004,7 @@
           <w:sz w:val="20"/>
           <w:szCs w:val="20"/>
         </w:rPr>
-        <w:t xml:space="preserve">        </w:t>
-      </w:r>
-      <w:proofErr w:type="gramStart"/>
-      <w:r>
-        <w:rPr>
-          <w:rFonts w:ascii="Courier New" w:eastAsia="Times New Roman" w:hAnsi="Courier New" w:cs="Courier New"/>
-          <w:sz w:val="20"/>
-          <w:szCs w:val="20"/>
-        </w:rPr>
-        <w:t>print(</w:t>
-      </w:r>
-      <w:proofErr w:type="gramEnd"/>
-      <w:r>
-        <w:rPr>
-          <w:rFonts w:ascii="Courier New" w:eastAsia="Times New Roman" w:hAnsi="Courier New" w:cs="Courier New"/>
-          <w:sz w:val="20"/>
-          <w:szCs w:val="20"/>
-        </w:rPr>
-        <w:t>"Conducting qualitative data analysis...")</w:t>
+        <w:t xml:space="preserve">        print("Conducting qualitative data analysis...")</w:t>
       </w:r>
     </w:p>
     <w:p>
@@ -8662,23 +8044,13 @@
         <w:t xml:space="preserve">        if </w:t>
       </w:r>
       <w:proofErr w:type="spellStart"/>
-      <w:proofErr w:type="gramStart"/>
-      <w:r>
-        <w:rPr>
-          <w:rFonts w:ascii="Courier New" w:eastAsia="Times New Roman" w:hAnsi="Courier New" w:cs="Courier New"/>
-          <w:sz w:val="20"/>
-          <w:szCs w:val="20"/>
-        </w:rPr>
-        <w:t>self.qualitative</w:t>
-      </w:r>
-      <w:proofErr w:type="gramEnd"/>
-      <w:r>
-        <w:rPr>
-          <w:rFonts w:ascii="Courier New" w:eastAsia="Times New Roman" w:hAnsi="Courier New" w:cs="Courier New"/>
-          <w:sz w:val="20"/>
-          <w:szCs w:val="20"/>
-        </w:rPr>
-        <w:t>_data</w:t>
+      <w:r>
+        <w:rPr>
+          <w:rFonts w:ascii="Courier New" w:eastAsia="Times New Roman" w:hAnsi="Courier New" w:cs="Courier New"/>
+          <w:sz w:val="20"/>
+          <w:szCs w:val="20"/>
+        </w:rPr>
+        <w:t>self.qualitative_data</w:t>
       </w:r>
       <w:proofErr w:type="spellEnd"/>
       <w:r>
@@ -8727,23 +8099,13 @@
         <w:t xml:space="preserve">            </w:t>
       </w:r>
       <w:proofErr w:type="spellStart"/>
-      <w:proofErr w:type="gramStart"/>
-      <w:r>
-        <w:rPr>
-          <w:rFonts w:ascii="Courier New" w:eastAsia="Times New Roman" w:hAnsi="Courier New" w:cs="Courier New"/>
-          <w:sz w:val="20"/>
-          <w:szCs w:val="20"/>
-        </w:rPr>
-        <w:t>self.qualitative</w:t>
-      </w:r>
-      <w:proofErr w:type="gramEnd"/>
-      <w:r>
-        <w:rPr>
-          <w:rFonts w:ascii="Courier New" w:eastAsia="Times New Roman" w:hAnsi="Courier New" w:cs="Courier New"/>
-          <w:sz w:val="20"/>
-          <w:szCs w:val="20"/>
-        </w:rPr>
-        <w:t>_data</w:t>
+      <w:r>
+        <w:rPr>
+          <w:rFonts w:ascii="Courier New" w:eastAsia="Times New Roman" w:hAnsi="Courier New" w:cs="Courier New"/>
+          <w:sz w:val="20"/>
+          <w:szCs w:val="20"/>
+        </w:rPr>
+        <w:t>self.qualitative_data</w:t>
       </w:r>
       <w:proofErr w:type="spellEnd"/>
       <w:r>
@@ -9068,23 +8430,13 @@
         <w:t xml:space="preserve">        for response in </w:t>
       </w:r>
       <w:proofErr w:type="spellStart"/>
-      <w:proofErr w:type="gramStart"/>
-      <w:r>
-        <w:rPr>
-          <w:rFonts w:ascii="Courier New" w:eastAsia="Times New Roman" w:hAnsi="Courier New" w:cs="Courier New"/>
-          <w:sz w:val="20"/>
-          <w:szCs w:val="20"/>
-        </w:rPr>
-        <w:t>self.qualitative</w:t>
-      </w:r>
-      <w:proofErr w:type="gramEnd"/>
-      <w:r>
-        <w:rPr>
-          <w:rFonts w:ascii="Courier New" w:eastAsia="Times New Roman" w:hAnsi="Courier New" w:cs="Courier New"/>
-          <w:sz w:val="20"/>
-          <w:szCs w:val="20"/>
-        </w:rPr>
-        <w:t>_data</w:t>
+      <w:r>
+        <w:rPr>
+          <w:rFonts w:ascii="Courier New" w:eastAsia="Times New Roman" w:hAnsi="Courier New" w:cs="Courier New"/>
+          <w:sz w:val="20"/>
+          <w:szCs w:val="20"/>
+        </w:rPr>
+        <w:t>self.qualitative_data</w:t>
       </w:r>
       <w:proofErr w:type="spellEnd"/>
       <w:r>
@@ -9133,7 +8485,6 @@
         <w:t xml:space="preserve">            if "increased focus" in </w:t>
       </w:r>
       <w:proofErr w:type="spellStart"/>
-      <w:proofErr w:type="gramStart"/>
       <w:r>
         <w:rPr>
           <w:rFonts w:ascii="Courier New" w:eastAsia="Times New Roman" w:hAnsi="Courier New" w:cs="Courier New"/>
@@ -9143,7 +8494,6 @@
         <w:t>response.lower</w:t>
       </w:r>
       <w:proofErr w:type="spellEnd"/>
-      <w:proofErr w:type="gramEnd"/>
       <w:r>
         <w:rPr>
           <w:rFonts w:ascii="Courier New" w:eastAsia="Times New Roman" w:hAnsi="Courier New" w:cs="Courier New"/>
@@ -9245,7 +8595,6 @@
         <w:t xml:space="preserve">            if "no change" in </w:t>
       </w:r>
       <w:proofErr w:type="spellStart"/>
-      <w:proofErr w:type="gramStart"/>
       <w:r>
         <w:rPr>
           <w:rFonts w:ascii="Courier New" w:eastAsia="Times New Roman" w:hAnsi="Courier New" w:cs="Courier New"/>
@@ -9255,7 +8604,6 @@
         <w:t>response.lower</w:t>
       </w:r>
       <w:proofErr w:type="spellEnd"/>
-      <w:proofErr w:type="gramEnd"/>
       <w:r>
         <w:rPr>
           <w:rFonts w:ascii="Courier New" w:eastAsia="Times New Roman" w:hAnsi="Courier New" w:cs="Courier New"/>
@@ -9357,7 +8705,6 @@
         <w:t xml:space="preserve">            if "improved mood" in </w:t>
       </w:r>
       <w:proofErr w:type="spellStart"/>
-      <w:proofErr w:type="gramStart"/>
       <w:r>
         <w:rPr>
           <w:rFonts w:ascii="Courier New" w:eastAsia="Times New Roman" w:hAnsi="Courier New" w:cs="Courier New"/>
@@ -9367,7 +8714,6 @@
         <w:t>response.lower</w:t>
       </w:r>
       <w:proofErr w:type="spellEnd"/>
-      <w:proofErr w:type="gramEnd"/>
       <w:r>
         <w:rPr>
           <w:rFonts w:ascii="Courier New" w:eastAsia="Times New Roman" w:hAnsi="Courier New" w:cs="Courier New"/>
@@ -9503,25 +8849,7 @@
           <w:sz w:val="20"/>
           <w:szCs w:val="20"/>
         </w:rPr>
-        <w:t xml:space="preserve">        </w:t>
-      </w:r>
-      <w:proofErr w:type="gramStart"/>
-      <w:r>
-        <w:rPr>
-          <w:rFonts w:ascii="Courier New" w:eastAsia="Times New Roman" w:hAnsi="Courier New" w:cs="Courier New"/>
-          <w:sz w:val="20"/>
-          <w:szCs w:val="20"/>
-        </w:rPr>
-        <w:t>print(</w:t>
-      </w:r>
-      <w:proofErr w:type="gramEnd"/>
-      <w:r>
-        <w:rPr>
-          <w:rFonts w:ascii="Courier New" w:eastAsia="Times New Roman" w:hAnsi="Courier New" w:cs="Courier New"/>
-          <w:sz w:val="20"/>
-          <w:szCs w:val="20"/>
-        </w:rPr>
-        <w:t>"Identified themes:", themes)</w:t>
+        <w:t xml:space="preserve">        print("Identified themes:", themes)</w:t>
       </w:r>
     </w:p>
     <w:p>
@@ -9643,25 +8971,7 @@
           <w:sz w:val="20"/>
           <w:szCs w:val="20"/>
         </w:rPr>
-        <w:t xml:space="preserve">        </w:t>
-      </w:r>
-      <w:proofErr w:type="gramStart"/>
-      <w:r>
-        <w:rPr>
-          <w:rFonts w:ascii="Courier New" w:eastAsia="Times New Roman" w:hAnsi="Courier New" w:cs="Courier New"/>
-          <w:sz w:val="20"/>
-          <w:szCs w:val="20"/>
-        </w:rPr>
-        <w:t>print(</w:t>
-      </w:r>
-      <w:proofErr w:type="gramEnd"/>
-      <w:r>
-        <w:rPr>
-          <w:rFonts w:ascii="Courier New" w:eastAsia="Times New Roman" w:hAnsi="Courier New" w:cs="Courier New"/>
-          <w:sz w:val="20"/>
-          <w:szCs w:val="20"/>
-        </w:rPr>
-        <w:t>"Integrating knowledge and disseminating findings...")</w:t>
+        <w:t xml:space="preserve">        print("Integrating knowledge and disseminating findings...")</w:t>
       </w:r>
     </w:p>
     <w:p>
@@ -9772,25 +9082,7 @@
           <w:sz w:val="20"/>
           <w:szCs w:val="20"/>
         </w:rPr>
-        <w:t xml:space="preserve">        </w:t>
-      </w:r>
-      <w:proofErr w:type="gramStart"/>
-      <w:r>
-        <w:rPr>
-          <w:rFonts w:ascii="Courier New" w:eastAsia="Times New Roman" w:hAnsi="Courier New" w:cs="Courier New"/>
-          <w:sz w:val="20"/>
-          <w:szCs w:val="20"/>
-        </w:rPr>
-        <w:t>print(</w:t>
-      </w:r>
-      <w:proofErr w:type="gramEnd"/>
-      <w:r>
-        <w:rPr>
-          <w:rFonts w:ascii="Courier New" w:eastAsia="Times New Roman" w:hAnsi="Courier New" w:cs="Courier New"/>
-          <w:sz w:val="20"/>
-          <w:szCs w:val="20"/>
-        </w:rPr>
-        <w:t>"Research findings integrated and ready for dissemination.")</w:t>
+        <w:t xml:space="preserve">        print("Research findings integrated and ready for dissemination.")</w:t>
       </w:r>
     </w:p>
     <w:p>
@@ -9887,7 +9179,6 @@
         <w:t xml:space="preserve">research = </w:t>
       </w:r>
       <w:proofErr w:type="spellStart"/>
-      <w:proofErr w:type="gramStart"/>
       <w:r>
         <w:rPr>
           <w:rFonts w:ascii="Courier New" w:eastAsia="Times New Roman" w:hAnsi="Courier New" w:cs="Courier New"/>
@@ -9903,16 +9194,7 @@
           <w:sz w:val="20"/>
           <w:szCs w:val="20"/>
         </w:rPr>
-        <w:t>(</w:t>
-      </w:r>
-      <w:proofErr w:type="gramEnd"/>
-      <w:r>
-        <w:rPr>
-          <w:rFonts w:ascii="Courier New" w:eastAsia="Times New Roman" w:hAnsi="Courier New" w:cs="Courier New"/>
-          <w:sz w:val="20"/>
-          <w:szCs w:val="20"/>
-        </w:rPr>
-        <w:t>)</w:t>
+        <w:t>()</w:t>
       </w:r>
     </w:p>
     <w:p>
@@ -9944,23 +9226,13 @@
         </w:rPr>
       </w:pPr>
       <w:proofErr w:type="spellStart"/>
-      <w:proofErr w:type="gramStart"/>
-      <w:r>
-        <w:rPr>
-          <w:rFonts w:ascii="Courier New" w:eastAsia="Times New Roman" w:hAnsi="Courier New" w:cs="Courier New"/>
-          <w:sz w:val="20"/>
-          <w:szCs w:val="20"/>
-        </w:rPr>
-        <w:t>research.systematic</w:t>
-      </w:r>
-      <w:proofErr w:type="gramEnd"/>
-      <w:r>
-        <w:rPr>
-          <w:rFonts w:ascii="Courier New" w:eastAsia="Times New Roman" w:hAnsi="Courier New" w:cs="Courier New"/>
-          <w:sz w:val="20"/>
-          <w:szCs w:val="20"/>
-        </w:rPr>
-        <w:t>_literature_review</w:t>
+      <w:r>
+        <w:rPr>
+          <w:rFonts w:ascii="Courier New" w:eastAsia="Times New Roman" w:hAnsi="Courier New" w:cs="Courier New"/>
+          <w:sz w:val="20"/>
+          <w:szCs w:val="20"/>
+        </w:rPr>
+        <w:t>research.systematic_literature_review</w:t>
       </w:r>
       <w:proofErr w:type="spellEnd"/>
       <w:r>
@@ -10001,23 +9273,13 @@
         </w:rPr>
       </w:pPr>
       <w:proofErr w:type="spellStart"/>
-      <w:proofErr w:type="gramStart"/>
-      <w:r>
-        <w:rPr>
-          <w:rFonts w:ascii="Courier New" w:eastAsia="Times New Roman" w:hAnsi="Courier New" w:cs="Courier New"/>
-          <w:sz w:val="20"/>
-          <w:szCs w:val="20"/>
-        </w:rPr>
-        <w:t>research.obtain</w:t>
-      </w:r>
-      <w:proofErr w:type="gramEnd"/>
-      <w:r>
-        <w:rPr>
-          <w:rFonts w:ascii="Courier New" w:eastAsia="Times New Roman" w:hAnsi="Courier New" w:cs="Courier New"/>
-          <w:sz w:val="20"/>
-          <w:szCs w:val="20"/>
-        </w:rPr>
-        <w:t>_ethical_approval</w:t>
+      <w:r>
+        <w:rPr>
+          <w:rFonts w:ascii="Courier New" w:eastAsia="Times New Roman" w:hAnsi="Courier New" w:cs="Courier New"/>
+          <w:sz w:val="20"/>
+          <w:szCs w:val="20"/>
+        </w:rPr>
+        <w:t>research.obtain_ethical_approval</w:t>
       </w:r>
       <w:proofErr w:type="spellEnd"/>
       <w:r>
@@ -10058,23 +9320,13 @@
         </w:rPr>
       </w:pPr>
       <w:proofErr w:type="spellStart"/>
-      <w:proofErr w:type="gramStart"/>
-      <w:r>
-        <w:rPr>
-          <w:rFonts w:ascii="Courier New" w:eastAsia="Times New Roman" w:hAnsi="Courier New" w:cs="Courier New"/>
-          <w:sz w:val="20"/>
-          <w:szCs w:val="20"/>
-        </w:rPr>
-        <w:t>research.conduct</w:t>
-      </w:r>
-      <w:proofErr w:type="gramEnd"/>
-      <w:r>
-        <w:rPr>
-          <w:rFonts w:ascii="Courier New" w:eastAsia="Times New Roman" w:hAnsi="Courier New" w:cs="Courier New"/>
-          <w:sz w:val="20"/>
-          <w:szCs w:val="20"/>
-        </w:rPr>
-        <w:t>_rcts</w:t>
+      <w:r>
+        <w:rPr>
+          <w:rFonts w:ascii="Courier New" w:eastAsia="Times New Roman" w:hAnsi="Courier New" w:cs="Courier New"/>
+          <w:sz w:val="20"/>
+          <w:szCs w:val="20"/>
+        </w:rPr>
+        <w:t>research.conduct_rcts</w:t>
       </w:r>
       <w:proofErr w:type="spellEnd"/>
       <w:r>
@@ -10115,23 +9367,13 @@
         </w:rPr>
       </w:pPr>
       <w:proofErr w:type="spellStart"/>
-      <w:proofErr w:type="gramStart"/>
-      <w:r>
-        <w:rPr>
-          <w:rFonts w:ascii="Courier New" w:eastAsia="Times New Roman" w:hAnsi="Courier New" w:cs="Courier New"/>
-          <w:sz w:val="20"/>
-          <w:szCs w:val="20"/>
-        </w:rPr>
-        <w:t>research.quantitative</w:t>
-      </w:r>
-      <w:proofErr w:type="gramEnd"/>
-      <w:r>
-        <w:rPr>
-          <w:rFonts w:ascii="Courier New" w:eastAsia="Times New Roman" w:hAnsi="Courier New" w:cs="Courier New"/>
-          <w:sz w:val="20"/>
-          <w:szCs w:val="20"/>
-        </w:rPr>
-        <w:t>_analysis</w:t>
+      <w:r>
+        <w:rPr>
+          <w:rFonts w:ascii="Courier New" w:eastAsia="Times New Roman" w:hAnsi="Courier New" w:cs="Courier New"/>
+          <w:sz w:val="20"/>
+          <w:szCs w:val="20"/>
+        </w:rPr>
+        <w:t>research.quantitative_analysis</w:t>
       </w:r>
       <w:proofErr w:type="spellEnd"/>
       <w:r>
@@ -10172,23 +9414,13 @@
         </w:rPr>
       </w:pPr>
       <w:proofErr w:type="spellStart"/>
-      <w:proofErr w:type="gramStart"/>
-      <w:r>
-        <w:rPr>
-          <w:rFonts w:ascii="Courier New" w:eastAsia="Times New Roman" w:hAnsi="Courier New" w:cs="Courier New"/>
-          <w:sz w:val="20"/>
-          <w:szCs w:val="20"/>
-        </w:rPr>
-        <w:t>research.qualitative</w:t>
-      </w:r>
-      <w:proofErr w:type="gramEnd"/>
-      <w:r>
-        <w:rPr>
-          <w:rFonts w:ascii="Courier New" w:eastAsia="Times New Roman" w:hAnsi="Courier New" w:cs="Courier New"/>
-          <w:sz w:val="20"/>
-          <w:szCs w:val="20"/>
-        </w:rPr>
-        <w:t>_analysis</w:t>
+      <w:r>
+        <w:rPr>
+          <w:rFonts w:ascii="Courier New" w:eastAsia="Times New Roman" w:hAnsi="Courier New" w:cs="Courier New"/>
+          <w:sz w:val="20"/>
+          <w:szCs w:val="20"/>
+        </w:rPr>
+        <w:t>research.qualitative_analysis</w:t>
       </w:r>
       <w:proofErr w:type="spellEnd"/>
       <w:r>
@@ -10229,23 +9461,13 @@
         </w:rPr>
       </w:pPr>
       <w:proofErr w:type="spellStart"/>
-      <w:proofErr w:type="gramStart"/>
-      <w:r>
-        <w:rPr>
-          <w:rFonts w:ascii="Courier New" w:eastAsia="Times New Roman" w:hAnsi="Courier New" w:cs="Courier New"/>
-          <w:sz w:val="20"/>
-          <w:szCs w:val="20"/>
-        </w:rPr>
-        <w:t>research.knowledge</w:t>
-      </w:r>
-      <w:proofErr w:type="gramEnd"/>
-      <w:r>
-        <w:rPr>
-          <w:rFonts w:ascii="Courier New" w:eastAsia="Times New Roman" w:hAnsi="Courier New" w:cs="Courier New"/>
-          <w:sz w:val="20"/>
-          <w:szCs w:val="20"/>
-        </w:rPr>
-        <w:t>_integration_and_dissemination</w:t>
+      <w:r>
+        <w:rPr>
+          <w:rFonts w:ascii="Courier New" w:eastAsia="Times New Roman" w:hAnsi="Courier New" w:cs="Courier New"/>
+          <w:sz w:val="20"/>
+          <w:szCs w:val="20"/>
+        </w:rPr>
+        <w:t>research.knowledge_integration_and_dissemination</w:t>
       </w:r>
       <w:proofErr w:type="spellEnd"/>
       <w:r>
@@ -10351,21 +9573,7 @@
         <w:rPr>
           <w:rFonts w:ascii="Times New Roman" w:eastAsia="Times New Roman" w:hAnsi="Times New Roman" w:cs="Times New Roman"/>
         </w:rPr>
-        <w:t xml:space="preserve">: Visualizes the relationship between cognitive scores and </w:t>
-      </w:r>
-      <w:proofErr w:type="gramStart"/>
-      <w:r>
-        <w:rPr>
-          <w:rFonts w:ascii="Times New Roman" w:eastAsia="Times New Roman" w:hAnsi="Times New Roman" w:cs="Times New Roman"/>
-        </w:rPr>
-        <w:t>high altitude</w:t>
-      </w:r>
-      <w:proofErr w:type="gramEnd"/>
-      <w:r>
-        <w:rPr>
-          <w:rFonts w:ascii="Times New Roman" w:eastAsia="Times New Roman" w:hAnsi="Times New Roman" w:cs="Times New Roman"/>
-        </w:rPr>
-        <w:t xml:space="preserve"> exposure, with a trend line to show the overall trend.</w:t>
+        <w:t>: Visualizes the relationship between cognitive scores and high altitude exposure, with a trend line to show the overall trend.</w:t>
       </w:r>
     </w:p>
     <w:p>
@@ -11240,6 +10448,119 @@
     </w:lvl>
   </w:abstractNum>
   <w:abstractNum w:abstractNumId="6" w15:restartNumberingAfterBreak="0">
+    <w:nsid w:val="2E24605C"/>
+    <w:multiLevelType w:val="hybridMultilevel"/>
+    <w:tmpl w:val="F3DCDC62"/>
+    <w:lvl w:ilvl="0" w:tplc="04090001">
+      <w:start w:val="1"/>
+      <w:numFmt w:val="bullet"/>
+      <w:lvlText w:val=""/>
+      <w:lvlJc w:val="left"/>
+      <w:pPr>
+        <w:ind w:left="720" w:hanging="360"/>
+      </w:pPr>
+      <w:rPr>
+        <w:rFonts w:ascii="Symbol" w:hAnsi="Symbol" w:hint="default"/>
+      </w:rPr>
+    </w:lvl>
+    <w:lvl w:ilvl="1" w:tplc="04090003" w:tentative="1">
+      <w:start w:val="1"/>
+      <w:numFmt w:val="bullet"/>
+      <w:lvlText w:val="o"/>
+      <w:lvlJc w:val="left"/>
+      <w:pPr>
+        <w:ind w:left="1440" w:hanging="360"/>
+      </w:pPr>
+      <w:rPr>
+        <w:rFonts w:ascii="Courier New" w:hAnsi="Courier New" w:cs="Courier New" w:hint="default"/>
+      </w:rPr>
+    </w:lvl>
+    <w:lvl w:ilvl="2" w:tplc="04090005" w:tentative="1">
+      <w:start w:val="1"/>
+      <w:numFmt w:val="bullet"/>
+      <w:lvlText w:val=""/>
+      <w:lvlJc w:val="left"/>
+      <w:pPr>
+        <w:ind w:left="2160" w:hanging="360"/>
+      </w:pPr>
+      <w:rPr>
+        <w:rFonts w:ascii="Wingdings" w:hAnsi="Wingdings" w:hint="default"/>
+      </w:rPr>
+    </w:lvl>
+    <w:lvl w:ilvl="3" w:tplc="04090001" w:tentative="1">
+      <w:start w:val="1"/>
+      <w:numFmt w:val="bullet"/>
+      <w:lvlText w:val=""/>
+      <w:lvlJc w:val="left"/>
+      <w:pPr>
+        <w:ind w:left="2880" w:hanging="360"/>
+      </w:pPr>
+      <w:rPr>
+        <w:rFonts w:ascii="Symbol" w:hAnsi="Symbol" w:hint="default"/>
+      </w:rPr>
+    </w:lvl>
+    <w:lvl w:ilvl="4" w:tplc="04090003" w:tentative="1">
+      <w:start w:val="1"/>
+      <w:numFmt w:val="bullet"/>
+      <w:lvlText w:val="o"/>
+      <w:lvlJc w:val="left"/>
+      <w:pPr>
+        <w:ind w:left="3600" w:hanging="360"/>
+      </w:pPr>
+      <w:rPr>
+        <w:rFonts w:ascii="Courier New" w:hAnsi="Courier New" w:cs="Courier New" w:hint="default"/>
+      </w:rPr>
+    </w:lvl>
+    <w:lvl w:ilvl="5" w:tplc="04090005" w:tentative="1">
+      <w:start w:val="1"/>
+      <w:numFmt w:val="bullet"/>
+      <w:lvlText w:val=""/>
+      <w:lvlJc w:val="left"/>
+      <w:pPr>
+        <w:ind w:left="4320" w:hanging="360"/>
+      </w:pPr>
+      <w:rPr>
+        <w:rFonts w:ascii="Wingdings" w:hAnsi="Wingdings" w:hint="default"/>
+      </w:rPr>
+    </w:lvl>
+    <w:lvl w:ilvl="6" w:tplc="04090001" w:tentative="1">
+      <w:start w:val="1"/>
+      <w:numFmt w:val="bullet"/>
+      <w:lvlText w:val=""/>
+      <w:lvlJc w:val="left"/>
+      <w:pPr>
+        <w:ind w:left="5040" w:hanging="360"/>
+      </w:pPr>
+      <w:rPr>
+        <w:rFonts w:ascii="Symbol" w:hAnsi="Symbol" w:hint="default"/>
+      </w:rPr>
+    </w:lvl>
+    <w:lvl w:ilvl="7" w:tplc="04090003" w:tentative="1">
+      <w:start w:val="1"/>
+      <w:numFmt w:val="bullet"/>
+      <w:lvlText w:val="o"/>
+      <w:lvlJc w:val="left"/>
+      <w:pPr>
+        <w:ind w:left="5760" w:hanging="360"/>
+      </w:pPr>
+      <w:rPr>
+        <w:rFonts w:ascii="Courier New" w:hAnsi="Courier New" w:cs="Courier New" w:hint="default"/>
+      </w:rPr>
+    </w:lvl>
+    <w:lvl w:ilvl="8" w:tplc="04090005" w:tentative="1">
+      <w:start w:val="1"/>
+      <w:numFmt w:val="bullet"/>
+      <w:lvlText w:val=""/>
+      <w:lvlJc w:val="left"/>
+      <w:pPr>
+        <w:ind w:left="6480" w:hanging="360"/>
+      </w:pPr>
+      <w:rPr>
+        <w:rFonts w:ascii="Wingdings" w:hAnsi="Wingdings" w:hint="default"/>
+      </w:rPr>
+    </w:lvl>
+  </w:abstractNum>
+  <w:abstractNum w:abstractNumId="7" w15:restartNumberingAfterBreak="0">
     <w:nsid w:val="41732D49"/>
     <w:multiLevelType w:val="multilevel"/>
     <w:tmpl w:val="21668C72"/>
@@ -11388,7 +10709,7 @@
       </w:rPr>
     </w:lvl>
   </w:abstractNum>
-  <w:abstractNum w:abstractNumId="7" w15:restartNumberingAfterBreak="0">
+  <w:abstractNum w:abstractNumId="8" w15:restartNumberingAfterBreak="0">
     <w:nsid w:val="531B796F"/>
     <w:multiLevelType w:val="multilevel"/>
     <w:tmpl w:val="F5BEFCB6"/>
@@ -11533,7 +10854,7 @@
       </w:rPr>
     </w:lvl>
   </w:abstractNum>
-  <w:abstractNum w:abstractNumId="8" w15:restartNumberingAfterBreak="0">
+  <w:abstractNum w:abstractNumId="9" w15:restartNumberingAfterBreak="0">
     <w:nsid w:val="57FE7D68"/>
     <w:multiLevelType w:val="multilevel"/>
     <w:tmpl w:val="BB70285C"/>
@@ -11646,7 +10967,7 @@
       </w:pPr>
     </w:lvl>
   </w:abstractNum>
-  <w:abstractNum w:abstractNumId="9" w15:restartNumberingAfterBreak="0">
+  <w:abstractNum w:abstractNumId="10" w15:restartNumberingAfterBreak="0">
     <w:nsid w:val="70926EAB"/>
     <w:multiLevelType w:val="multilevel"/>
     <w:tmpl w:val="E50481C0"/>
@@ -11795,7 +11116,7 @@
       </w:rPr>
     </w:lvl>
   </w:abstractNum>
-  <w:abstractNum w:abstractNumId="10" w15:restartNumberingAfterBreak="0">
+  <w:abstractNum w:abstractNumId="11" w15:restartNumberingAfterBreak="0">
     <w:nsid w:val="719412F2"/>
     <w:multiLevelType w:val="multilevel"/>
     <w:tmpl w:val="231A10D2"/>
@@ -11944,7 +11265,7 @@
       </w:rPr>
     </w:lvl>
   </w:abstractNum>
-  <w:abstractNum w:abstractNumId="11" w15:restartNumberingAfterBreak="0">
+  <w:abstractNum w:abstractNumId="12" w15:restartNumberingAfterBreak="0">
     <w:nsid w:val="755E5E8A"/>
     <w:multiLevelType w:val="multilevel"/>
     <w:tmpl w:val="415AA538"/>
@@ -12093,7 +11414,7 @@
       </w:rPr>
     </w:lvl>
   </w:abstractNum>
-  <w:abstractNum w:abstractNumId="12" w15:restartNumberingAfterBreak="0">
+  <w:abstractNum w:abstractNumId="13" w15:restartNumberingAfterBreak="0">
     <w:nsid w:val="756614FA"/>
     <w:multiLevelType w:val="multilevel"/>
     <w:tmpl w:val="F3F0F420"/>
@@ -12242,7 +11563,7 @@
       </w:rPr>
     </w:lvl>
   </w:abstractNum>
-  <w:abstractNum w:abstractNumId="13" w15:restartNumberingAfterBreak="0">
+  <w:abstractNum w:abstractNumId="14" w15:restartNumberingAfterBreak="0">
     <w:nsid w:val="78E70409"/>
     <w:multiLevelType w:val="multilevel"/>
     <w:tmpl w:val="DD0E0CFA"/>
@@ -12391,7 +11712,7 @@
       </w:rPr>
     </w:lvl>
   </w:abstractNum>
-  <w:abstractNum w:abstractNumId="14" w15:restartNumberingAfterBreak="0">
+  <w:abstractNum w:abstractNumId="15" w15:restartNumberingAfterBreak="0">
     <w:nsid w:val="7CF765F1"/>
     <w:multiLevelType w:val="multilevel"/>
     <w:tmpl w:val="3CD89CFC"/>
@@ -12514,22 +11835,22 @@
     <w:abstractNumId w:val="4"/>
   </w:num>
   <w:num w:numId="4" w16cid:durableId="1137841495">
-    <w:abstractNumId w:val="10"/>
+    <w:abstractNumId w:val="11"/>
   </w:num>
   <w:num w:numId="5" w16cid:durableId="1475179856">
     <w:abstractNumId w:val="0"/>
   </w:num>
   <w:num w:numId="6" w16cid:durableId="686908775">
-    <w:abstractNumId w:val="6"/>
+    <w:abstractNumId w:val="7"/>
   </w:num>
   <w:num w:numId="7" w16cid:durableId="2025941091">
-    <w:abstractNumId w:val="11"/>
+    <w:abstractNumId w:val="12"/>
   </w:num>
   <w:num w:numId="8" w16cid:durableId="318774309">
-    <w:abstractNumId w:val="13"/>
+    <w:abstractNumId w:val="14"/>
   </w:num>
   <w:num w:numId="9" w16cid:durableId="128010894">
-    <w:abstractNumId w:val="9"/>
+    <w:abstractNumId w:val="10"/>
   </w:num>
   <w:num w:numId="10" w16cid:durableId="626198382">
     <w:abstractNumId w:val="2"/>
@@ -12565,16 +11886,19 @@
     <w:abstractNumId w:val="3"/>
   </w:num>
   <w:num w:numId="21" w16cid:durableId="2075154335">
-    <w:abstractNumId w:val="12"/>
+    <w:abstractNumId w:val="13"/>
   </w:num>
   <w:num w:numId="22" w16cid:durableId="268586829">
-    <w:abstractNumId w:val="14"/>
+    <w:abstractNumId w:val="15"/>
   </w:num>
   <w:num w:numId="23" w16cid:durableId="965505611">
-    <w:abstractNumId w:val="7"/>
+    <w:abstractNumId w:val="8"/>
   </w:num>
   <w:num w:numId="24" w16cid:durableId="1360934384">
-    <w:abstractNumId w:val="8"/>
+    <w:abstractNumId w:val="9"/>
+  </w:num>
+  <w:num w:numId="25" w16cid:durableId="792019065">
+    <w:abstractNumId w:val="6"/>
   </w:num>
 </w:numbering>
 </file>
@@ -13678,6 +13002,18 @@
       <w:u w:val="single"/>
     </w:rPr>
   </w:style>
+  <w:style w:type="character" w:styleId="UnresolvedMention">
+    <w:name w:val="Unresolved Mention"/>
+    <w:basedOn w:val="DefaultParagraphFont"/>
+    <w:uiPriority w:val="99"/>
+    <w:semiHidden/>
+    <w:unhideWhenUsed/>
+    <w:rsid w:val="0072649D"/>
+    <w:rPr>
+      <w:color w:val="605E5C"/>
+      <w:shd w:val="clear" w:color="auto" w:fill="E1DFDD"/>
+    </w:rPr>
+  </w:style>
 </w:styles>
 </file>
 

</xml_diff>